<commit_message>
Added PyQt and SQL libraries. Needs links!
</commit_message>
<xml_diff>
--- a/pythonProj.docx
+++ b/pythonProj.docx
@@ -6,7 +6,7 @@
       <w:pPr>
         <w:pStyle w:val="StyleTitleAuto"/>
         <w:pBdr>
-          <w:bottom w:val="single" w:sz="4" w:space="4" w:color="auto"/>
+          <w:bottom w:val="single" w:color="auto" w:sz="4" w:space="4"/>
         </w:pBdr>
         <w:rPr>
           <w:rFonts w:ascii="Arial" w:hAnsi="Arial" w:cs="Arial"/>
@@ -37,12 +37,12 @@
       <w:tblPr>
         <w:tblW w:w="9445" w:type="dxa"/>
         <w:tblBorders>
-          <w:top w:val="single" w:sz="4" w:space="0" w:color="auto"/>
-          <w:left w:val="single" w:sz="4" w:space="0" w:color="auto"/>
-          <w:bottom w:val="single" w:sz="4" w:space="0" w:color="auto"/>
-          <w:right w:val="single" w:sz="4" w:space="0" w:color="auto"/>
-          <w:insideH w:val="single" w:sz="4" w:space="0" w:color="auto"/>
-          <w:insideV w:val="single" w:sz="4" w:space="0" w:color="auto"/>
+          <w:top w:val="single" w:color="auto" w:sz="4" w:space="0"/>
+          <w:left w:val="single" w:color="auto" w:sz="4" w:space="0"/>
+          <w:bottom w:val="single" w:color="auto" w:sz="4" w:space="0"/>
+          <w:right w:val="single" w:color="auto" w:sz="4" w:space="0"/>
+          <w:insideH w:val="single" w:color="auto" w:sz="4" w:space="0"/>
+          <w:insideV w:val="single" w:color="auto" w:sz="4" w:space="0"/>
         </w:tblBorders>
         <w:tblLook w:val="0000" w:firstRow="0" w:lastRow="0" w:firstColumn="0" w:lastColumn="0" w:noHBand="0" w:noVBand="0"/>
       </w:tblPr>
@@ -161,6 +161,13 @@
                 <w:szCs w:val="20"/>
               </w:rPr>
               <w:tab/>
+            </w:r>
+            <w:r>
+              <w:rPr>
+                <w:rFonts w:ascii="Arial" w:hAnsi="Arial" w:cs="Arial"/>
+                <w:sz w:val="20"/>
+                <w:szCs w:val="20"/>
+              </w:rPr>
               <w:t xml:space="preserve"> </w:t>
             </w:r>
           </w:p>
@@ -280,7 +287,7 @@
           <w:szCs w:val="36"/>
         </w:rPr>
       </w:pPr>
-      <w:bookmarkStart w:id="0" w:name="_Toc134238450"/>
+      <w:bookmarkStart w:name="_Toc134238450" w:id="0"/>
     </w:p>
     <w:p>
       <w:pPr>
@@ -314,12 +321,12 @@
         <w:tblW w:w="9413" w:type="dxa"/>
         <w:jc w:val="center"/>
         <w:tblBorders>
-          <w:top w:val="single" w:sz="4" w:space="0" w:color="auto"/>
-          <w:left w:val="single" w:sz="4" w:space="0" w:color="auto"/>
-          <w:bottom w:val="single" w:sz="4" w:space="0" w:color="auto"/>
-          <w:right w:val="single" w:sz="4" w:space="0" w:color="auto"/>
-          <w:insideH w:val="single" w:sz="4" w:space="0" w:color="auto"/>
-          <w:insideV w:val="single" w:sz="4" w:space="0" w:color="auto"/>
+          <w:top w:val="single" w:color="auto" w:sz="4" w:space="0"/>
+          <w:left w:val="single" w:color="auto" w:sz="4" w:space="0"/>
+          <w:bottom w:val="single" w:color="auto" w:sz="4" w:space="0"/>
+          <w:right w:val="single" w:color="auto" w:sz="4" w:space="0"/>
+          <w:insideH w:val="single" w:color="auto" w:sz="4" w:space="0"/>
+          <w:insideV w:val="single" w:color="auto" w:sz="4" w:space="0"/>
         </w:tblBorders>
         <w:tblLook w:val="0000" w:firstRow="0" w:lastRow="0" w:firstColumn="0" w:lastColumn="0" w:noHBand="0" w:noVBand="0"/>
       </w:tblPr>
@@ -927,7 +934,7 @@
     <w:p>
       <w:pPr>
         <w:rPr>
-          <w:rFonts w:eastAsiaTheme="majorEastAsia" w:cs="Arial"/>
+          <w:rFonts w:cs="Arial" w:eastAsiaTheme="majorEastAsia"/>
           <w:b/>
           <w:bCs/>
           <w:color w:val="7F7F7F" w:themeColor="text1" w:themeTint="80"/>
@@ -948,7 +955,7 @@
       <w:pPr>
         <w:pStyle w:val="StyleTitleAuto"/>
         <w:pBdr>
-          <w:bottom w:val="single" w:sz="4" w:space="4" w:color="auto"/>
+          <w:bottom w:val="single" w:color="auto" w:sz="4" w:space="4"/>
         </w:pBdr>
         <w:rPr>
           <w:rFonts w:ascii="Arial" w:hAnsi="Arial" w:cs="Arial"/>
@@ -995,7 +1002,7 @@
         </w:rPr>
         <w:fldChar w:fldCharType="separate"/>
       </w:r>
-      <w:hyperlink w:anchor="_Toc32860085" w:history="1">
+      <w:hyperlink w:history="1" w:anchor="_Toc32860085">
         <w:r>
           <w:rPr>
             <w:rStyle w:val="Hyperlink"/>
@@ -1072,7 +1079,7 @@
           <w:szCs w:val="22"/>
         </w:rPr>
       </w:pPr>
-      <w:hyperlink w:anchor="_Toc32860086" w:history="1">
+      <w:hyperlink w:history="1" w:anchor="_Toc32860086">
         <w:r>
           <w:rPr>
             <w:rStyle w:val="Hyperlink"/>
@@ -1143,7 +1150,7 @@
           <w:szCs w:val="22"/>
         </w:rPr>
       </w:pPr>
-      <w:hyperlink w:anchor="_Toc32860087" w:history="1">
+      <w:hyperlink w:history="1" w:anchor="_Toc32860087">
         <w:r>
           <w:rPr>
             <w:rStyle w:val="Hyperlink"/>
@@ -1214,7 +1221,7 @@
           <w:szCs w:val="22"/>
         </w:rPr>
       </w:pPr>
-      <w:hyperlink w:anchor="_Toc32860088" w:history="1">
+      <w:hyperlink w:history="1" w:anchor="_Toc32860088">
         <w:r>
           <w:rPr>
             <w:rStyle w:val="Hyperlink"/>
@@ -1285,7 +1292,7 @@
           <w:szCs w:val="22"/>
         </w:rPr>
       </w:pPr>
-      <w:hyperlink w:anchor="_Toc32860089" w:history="1">
+      <w:hyperlink w:history="1" w:anchor="_Toc32860089">
         <w:r>
           <w:rPr>
             <w:rStyle w:val="Hyperlink"/>
@@ -1358,7 +1365,7 @@
           <w:szCs w:val="22"/>
         </w:rPr>
       </w:pPr>
-      <w:hyperlink w:anchor="_Toc32860090" w:history="1">
+      <w:hyperlink w:history="1" w:anchor="_Toc32860090">
         <w:r>
           <w:rPr>
             <w:rStyle w:val="Hyperlink"/>
@@ -1464,7 +1471,7 @@
           <w:footerReference w:type="default" r:id="rId10"/>
           <w:headerReference w:type="first" r:id="rId11"/>
           <w:footerReference w:type="first" r:id="rId12"/>
-          <w:pgSz w:w="12240" w:h="15840" w:code="1"/>
+          <w:pgSz w:w="12240" w:h="15840" w:orient="portrait" w:code="1"/>
           <w:pgMar w:top="1440" w:right="1296" w:bottom="1440" w:left="1296" w:header="720" w:footer="720" w:gutter="0"/>
           <w:pgNumType w:fmt="lowerRoman" w:start="1"/>
           <w:cols w:space="720"/>
@@ -1477,7 +1484,7 @@
       <w:pPr>
         <w:pStyle w:val="Heading1"/>
       </w:pPr>
-      <w:bookmarkStart w:id="1" w:name="_Toc32860085"/>
+      <w:bookmarkStart w:name="_Toc32860085" w:id="1"/>
       <w:r>
         <w:lastRenderedPageBreak/>
         <w:t>Purpose</w:t>
@@ -1563,7 +1570,7 @@
       <w:pPr>
         <w:pStyle w:val="Heading1"/>
       </w:pPr>
-      <w:bookmarkStart w:id="2" w:name="_Toc32860086"/>
+      <w:bookmarkStart w:name="_Toc32860086" w:id="2"/>
       <w:r>
         <w:lastRenderedPageBreak/>
         <w:t>Requirements</w:t>
@@ -1575,12 +1582,12 @@
         <w:tblW w:w="9512" w:type="dxa"/>
         <w:tblInd w:w="144" w:type="dxa"/>
         <w:tblBorders>
-          <w:top w:val="single" w:sz="6" w:space="0" w:color="A6A6A6"/>
-          <w:left w:val="single" w:sz="6" w:space="0" w:color="A6A6A6"/>
-          <w:bottom w:val="single" w:sz="6" w:space="0" w:color="A6A6A6"/>
-          <w:right w:val="single" w:sz="6" w:space="0" w:color="A6A6A6"/>
-          <w:insideH w:val="single" w:sz="6" w:space="0" w:color="A6A6A6"/>
-          <w:insideV w:val="single" w:sz="6" w:space="0" w:color="A6A6A6"/>
+          <w:top w:val="single" w:color="A6A6A6" w:sz="6" w:space="0"/>
+          <w:left w:val="single" w:color="A6A6A6" w:sz="6" w:space="0"/>
+          <w:bottom w:val="single" w:color="A6A6A6" w:sz="6" w:space="0"/>
+          <w:right w:val="single" w:color="A6A6A6" w:sz="6" w:space="0"/>
+          <w:insideH w:val="single" w:color="A6A6A6" w:sz="6" w:space="0"/>
+          <w:insideV w:val="single" w:color="A6A6A6" w:sz="6" w:space="0"/>
         </w:tblBorders>
         <w:tblLayout w:type="fixed"/>
         <w:tblCellMar>
@@ -1616,7 +1623,7 @@
                 <w:sz w:val="20"/>
               </w:rPr>
             </w:pPr>
-            <w:bookmarkStart w:id="3" w:name="_Hlk32858919"/>
+            <w:bookmarkStart w:name="_Hlk32858919" w:id="3"/>
           </w:p>
         </w:tc>
       </w:tr>
@@ -1926,7 +1933,7 @@
       <w:pPr>
         <w:pStyle w:val="Heading1"/>
       </w:pPr>
-      <w:bookmarkStart w:id="4" w:name="_Toc32860087"/>
+      <w:bookmarkStart w:name="_Toc32860087" w:id="4"/>
       <w:r>
         <w:lastRenderedPageBreak/>
         <w:t>De</w:t>
@@ -1944,12 +1951,12 @@
         <w:tblW w:w="9512" w:type="dxa"/>
         <w:tblInd w:w="144" w:type="dxa"/>
         <w:tblBorders>
-          <w:top w:val="single" w:sz="6" w:space="0" w:color="A6A6A6"/>
-          <w:left w:val="single" w:sz="6" w:space="0" w:color="A6A6A6"/>
-          <w:bottom w:val="single" w:sz="6" w:space="0" w:color="A6A6A6"/>
-          <w:right w:val="single" w:sz="6" w:space="0" w:color="A6A6A6"/>
-          <w:insideH w:val="single" w:sz="6" w:space="0" w:color="A6A6A6"/>
-          <w:insideV w:val="single" w:sz="6" w:space="0" w:color="A6A6A6"/>
+          <w:top w:val="single" w:color="A6A6A6" w:sz="6" w:space="0"/>
+          <w:left w:val="single" w:color="A6A6A6" w:sz="6" w:space="0"/>
+          <w:bottom w:val="single" w:color="A6A6A6" w:sz="6" w:space="0"/>
+          <w:right w:val="single" w:color="A6A6A6" w:sz="6" w:space="0"/>
+          <w:insideH w:val="single" w:color="A6A6A6" w:sz="6" w:space="0"/>
+          <w:insideV w:val="single" w:color="A6A6A6" w:sz="6" w:space="0"/>
         </w:tblBorders>
         <w:tblLayout w:type="fixed"/>
         <w:tblCellMar>
@@ -1986,7 +1993,7 @@
                 <w:sz w:val="20"/>
               </w:rPr>
             </w:pPr>
-            <w:bookmarkStart w:id="5" w:name="_Hlk32859752"/>
+            <w:bookmarkStart w:name="_Hlk32859752" w:id="5"/>
           </w:p>
         </w:tc>
       </w:tr>
@@ -2282,7 +2289,7 @@
       <w:pPr>
         <w:pStyle w:val="Heading1"/>
       </w:pPr>
-      <w:bookmarkStart w:id="6" w:name="_Toc32860088"/>
+      <w:bookmarkStart w:name="_Toc32860088" w:id="6"/>
       <w:r>
         <w:lastRenderedPageBreak/>
         <w:t>Division of Labor</w:t>
@@ -2294,12 +2301,12 @@
         <w:tblW w:w="9512" w:type="dxa"/>
         <w:tblInd w:w="144" w:type="dxa"/>
         <w:tblBorders>
-          <w:top w:val="single" w:sz="6" w:space="0" w:color="A6A6A6"/>
-          <w:left w:val="single" w:sz="6" w:space="0" w:color="A6A6A6"/>
-          <w:bottom w:val="single" w:sz="6" w:space="0" w:color="A6A6A6"/>
-          <w:right w:val="single" w:sz="6" w:space="0" w:color="A6A6A6"/>
-          <w:insideH w:val="single" w:sz="6" w:space="0" w:color="A6A6A6"/>
-          <w:insideV w:val="single" w:sz="6" w:space="0" w:color="A6A6A6"/>
+          <w:top w:val="single" w:color="A6A6A6" w:sz="6" w:space="0"/>
+          <w:left w:val="single" w:color="A6A6A6" w:sz="6" w:space="0"/>
+          <w:bottom w:val="single" w:color="A6A6A6" w:sz="6" w:space="0"/>
+          <w:right w:val="single" w:color="A6A6A6" w:sz="6" w:space="0"/>
+          <w:insideH w:val="single" w:color="A6A6A6" w:sz="6" w:space="0"/>
+          <w:insideV w:val="single" w:color="A6A6A6" w:sz="6" w:space="0"/>
         </w:tblBorders>
         <w:tblLayout w:type="fixed"/>
         <w:tblCellMar>
@@ -2537,7 +2544,7 @@
             <w:r>
               <w:t>like Stocker</w:t>
             </w:r>
-            <w:bookmarkStart w:id="7" w:name="_GoBack"/>
+            <w:bookmarkStart w:name="_GoBack" w:id="7"/>
             <w:bookmarkEnd w:id="7"/>
           </w:p>
         </w:tc>
@@ -2588,9 +2595,9 @@
       <w:pPr>
         <w:pStyle w:val="Heading1"/>
       </w:pPr>
-      <w:bookmarkStart w:id="8" w:name="_Toc32860090"/>
-      <w:bookmarkStart w:id="9" w:name="_Toc32860089"/>
-      <w:bookmarkStart w:id="10" w:name="_Ref462964159"/>
+      <w:bookmarkStart w:name="_Toc32860090" w:id="8"/>
+      <w:bookmarkStart w:name="_Toc32860089" w:id="9"/>
+      <w:bookmarkStart w:name="_Ref462964159" w:id="10"/>
       <w:r>
         <w:lastRenderedPageBreak/>
         <w:t>Python Library Tracking</w:t>
@@ -2613,6 +2620,7 @@
           <w:tcPr>
             <w:tcW w:w="3212" w:type="dxa"/>
             <w:shd w:val="clear" w:color="auto" w:fill="D9D9D9" w:themeFill="background1" w:themeFillShade="D9"/>
+            <w:tcMar/>
           </w:tcPr>
           <w:p>
             <w:pPr>
@@ -2634,6 +2642,7 @@
           <w:tcPr>
             <w:tcW w:w="3213" w:type="dxa"/>
             <w:shd w:val="clear" w:color="auto" w:fill="D9D9D9" w:themeFill="background1" w:themeFillShade="D9"/>
+            <w:tcMar/>
           </w:tcPr>
           <w:p>
             <w:pPr>
@@ -2655,6 +2664,7 @@
           <w:tcPr>
             <w:tcW w:w="3213" w:type="dxa"/>
             <w:shd w:val="clear" w:color="auto" w:fill="D9D9D9" w:themeFill="background1" w:themeFillShade="D9"/>
+            <w:tcMar/>
           </w:tcPr>
           <w:p>
             <w:pPr>
@@ -2677,38 +2687,81 @@
         <w:tc>
           <w:tcPr>
             <w:tcW w:w="3212" w:type="dxa"/>
-          </w:tcPr>
-          <w:p/>
+            <w:tcMar/>
+          </w:tcPr>
+          <w:p>
+            <w:r>
+              <w:rPr/>
+              <w:t>PyQt5</w:t>
+            </w:r>
+          </w:p>
         </w:tc>
         <w:tc>
           <w:tcPr>
             <w:tcW w:w="3213" w:type="dxa"/>
-          </w:tcPr>
-          <w:p/>
+            <w:tcMar/>
+          </w:tcPr>
+          <w:p>
+            <w:r>
+              <w:rPr/>
+              <w:t>GUI</w:t>
+            </w:r>
+          </w:p>
         </w:tc>
         <w:tc>
           <w:tcPr>
             <w:tcW w:w="3213" w:type="dxa"/>
-          </w:tcPr>
-          <w:p/>
+            <w:tcMar/>
+          </w:tcPr>
+          <w:p>
+            <w:pPr>
+              <w:pStyle w:val="Normal"/>
+            </w:pPr>
+            <w:hyperlink r:id="Rba701bcfe99f4b03">
+              <w:r>
+                <w:rPr>
+                  <w:rStyle w:val="Hyperlink"/>
+                  <w:rFonts w:ascii="Arial" w:hAnsi="Arial" w:eastAsia="Arial" w:cs="Arial"/>
+                  <w:noProof w:val="0"/>
+                  <w:sz w:val="20"/>
+                  <w:szCs w:val="20"/>
+                  <w:lang w:val="en-US"/>
+                </w:rPr>
+                <w:t>https://sourceforge.net/projects/pyqt/files/PyQt5/</w:t>
+              </w:r>
+            </w:hyperlink>
+          </w:p>
         </w:tc>
       </w:tr>
       <w:tr>
         <w:tc>
           <w:tcPr>
             <w:tcW w:w="3212" w:type="dxa"/>
-          </w:tcPr>
-          <w:p/>
+            <w:tcMar/>
+          </w:tcPr>
+          <w:p>
+            <w:r>
+              <w:rPr/>
+              <w:t>Sqlite3/SQLAlchemy</w:t>
+            </w:r>
+          </w:p>
         </w:tc>
         <w:tc>
           <w:tcPr>
             <w:tcW w:w="3213" w:type="dxa"/>
-          </w:tcPr>
-          <w:p/>
+            <w:tcMar/>
+          </w:tcPr>
+          <w:p>
+            <w:r>
+              <w:rPr/>
+              <w:t>Storing/managing data in a DB.</w:t>
+            </w:r>
+          </w:p>
         </w:tc>
         <w:tc>
           <w:tcPr>
             <w:tcW w:w="3213" w:type="dxa"/>
+            <w:tcMar/>
           </w:tcPr>
           <w:p/>
         </w:tc>
@@ -2743,12 +2796,12 @@
         <w:tblW w:w="13950" w:type="dxa"/>
         <w:tblInd w:w="-8" w:type="dxa"/>
         <w:tblBorders>
-          <w:top w:val="single" w:sz="6" w:space="0" w:color="A6A6A6"/>
-          <w:left w:val="single" w:sz="6" w:space="0" w:color="A6A6A6"/>
-          <w:bottom w:val="single" w:sz="6" w:space="0" w:color="A6A6A6"/>
-          <w:right w:val="single" w:sz="6" w:space="0" w:color="A6A6A6"/>
-          <w:insideH w:val="single" w:sz="6" w:space="0" w:color="A6A6A6"/>
-          <w:insideV w:val="single" w:sz="6" w:space="0" w:color="A6A6A6"/>
+          <w:top w:val="single" w:color="A6A6A6" w:sz="6" w:space="0"/>
+          <w:left w:val="single" w:color="A6A6A6" w:sz="6" w:space="0"/>
+          <w:bottom w:val="single" w:color="A6A6A6" w:sz="6" w:space="0"/>
+          <w:right w:val="single" w:color="A6A6A6" w:sz="6" w:space="0"/>
+          <w:insideH w:val="single" w:color="A6A6A6" w:sz="6" w:space="0"/>
+          <w:insideV w:val="single" w:color="A6A6A6" w:sz="6" w:space="0"/>
         </w:tblBorders>
         <w:tblLayout w:type="fixed"/>
         <w:tblCellMar>
@@ -2928,9 +2981,9 @@
             <w:tcW w:w="2700" w:type="dxa"/>
             <w:tcBorders>
               <w:top w:val="nil"/>
-              <w:left w:val="single" w:sz="6" w:space="0" w:color="A6A6A6" w:themeColor="background1" w:themeShade="A6"/>
-              <w:bottom w:val="single" w:sz="6" w:space="0" w:color="A6A6A6" w:themeColor="background1" w:themeShade="A6"/>
-              <w:right w:val="single" w:sz="6" w:space="0" w:color="A6A6A6" w:themeColor="background1" w:themeShade="A6"/>
+              <w:left w:val="single" w:color="A6A6A6" w:themeColor="background1" w:themeShade="A6" w:sz="6" w:space="0"/>
+              <w:bottom w:val="single" w:color="A6A6A6" w:themeColor="background1" w:themeShade="A6" w:sz="6" w:space="0"/>
+              <w:right w:val="single" w:color="A6A6A6" w:themeColor="background1" w:themeShade="A6" w:sz="6" w:space="0"/>
             </w:tcBorders>
             <w:shd w:val="clear" w:color="auto" w:fill="auto"/>
           </w:tcPr>
@@ -2952,8 +3005,8 @@
             <w:tcBorders>
               <w:top w:val="nil"/>
               <w:left w:val="nil"/>
-              <w:bottom w:val="single" w:sz="6" w:space="0" w:color="A6A6A6" w:themeColor="background1" w:themeShade="A6"/>
-              <w:right w:val="single" w:sz="6" w:space="0" w:color="A6A6A6" w:themeColor="background1" w:themeShade="A6"/>
+              <w:bottom w:val="single" w:color="A6A6A6" w:themeColor="background1" w:themeShade="A6" w:sz="6" w:space="0"/>
+              <w:right w:val="single" w:color="A6A6A6" w:themeColor="background1" w:themeShade="A6" w:sz="6" w:space="0"/>
             </w:tcBorders>
             <w:shd w:val="clear" w:color="auto" w:fill="auto"/>
           </w:tcPr>
@@ -2964,7 +3017,7 @@
                 <w:rStyle w:val="normaltextrun"/>
               </w:rPr>
             </w:pPr>
-            <w:hyperlink r:id="rId13" w:history="1">
+            <w:hyperlink w:history="1" r:id="rId13">
               <w:r>
                 <w:rPr>
                   <w:rStyle w:val="Hyperlink"/>
@@ -2978,7 +3031,7 @@
             <w:pPr>
               <w:pStyle w:val="EYBullet1"/>
             </w:pPr>
-            <w:hyperlink r:id="rId14" w:history="1">
+            <w:hyperlink w:history="1" r:id="rId14">
               <w:r>
                 <w:rPr>
                   <w:rStyle w:val="Hyperlink"/>
@@ -2995,8 +3048,8 @@
             <w:tcBorders>
               <w:top w:val="nil"/>
               <w:left w:val="nil"/>
-              <w:bottom w:val="single" w:sz="6" w:space="0" w:color="A6A6A6" w:themeColor="background1" w:themeShade="A6"/>
-              <w:right w:val="single" w:sz="6" w:space="0" w:color="A6A6A6" w:themeColor="background1" w:themeShade="A6"/>
+              <w:bottom w:val="single" w:color="A6A6A6" w:themeColor="background1" w:themeShade="A6" w:sz="6" w:space="0"/>
+              <w:right w:val="single" w:color="A6A6A6" w:themeColor="background1" w:themeShade="A6" w:sz="6" w:space="0"/>
             </w:tcBorders>
             <w:shd w:val="clear" w:color="auto" w:fill="auto"/>
           </w:tcPr>
@@ -3020,8 +3073,8 @@
             <w:tcBorders>
               <w:top w:val="nil"/>
               <w:left w:val="nil"/>
-              <w:bottom w:val="single" w:sz="6" w:space="0" w:color="A6A6A6" w:themeColor="background1" w:themeShade="A6"/>
-              <w:right w:val="single" w:sz="6" w:space="0" w:color="A6A6A6" w:themeColor="background1" w:themeShade="A6"/>
+              <w:bottom w:val="single" w:color="A6A6A6" w:themeColor="background1" w:themeShade="A6" w:sz="6" w:space="0"/>
+              <w:right w:val="single" w:color="A6A6A6" w:themeColor="background1" w:themeShade="A6" w:sz="6" w:space="0"/>
             </w:tcBorders>
           </w:tcPr>
           <w:p>
@@ -3045,9 +3098,9 @@
             <w:tcW w:w="2700" w:type="dxa"/>
             <w:tcBorders>
               <w:top w:val="nil"/>
-              <w:left w:val="single" w:sz="6" w:space="0" w:color="A6A6A6" w:themeColor="background1" w:themeShade="A6"/>
-              <w:bottom w:val="single" w:sz="6" w:space="0" w:color="A6A6A6" w:themeColor="background1" w:themeShade="A6"/>
-              <w:right w:val="single" w:sz="6" w:space="0" w:color="A6A6A6" w:themeColor="background1" w:themeShade="A6"/>
+              <w:left w:val="single" w:color="A6A6A6" w:themeColor="background1" w:themeShade="A6" w:sz="6" w:space="0"/>
+              <w:bottom w:val="single" w:color="A6A6A6" w:themeColor="background1" w:themeShade="A6" w:sz="6" w:space="0"/>
+              <w:right w:val="single" w:color="A6A6A6" w:themeColor="background1" w:themeShade="A6" w:sz="6" w:space="0"/>
             </w:tcBorders>
             <w:shd w:val="clear" w:color="auto" w:fill="auto"/>
           </w:tcPr>
@@ -3072,8 +3125,8 @@
             <w:tcBorders>
               <w:top w:val="nil"/>
               <w:left w:val="nil"/>
-              <w:bottom w:val="single" w:sz="6" w:space="0" w:color="A6A6A6" w:themeColor="background1" w:themeShade="A6"/>
-              <w:right w:val="single" w:sz="6" w:space="0" w:color="A6A6A6" w:themeColor="background1" w:themeShade="A6"/>
+              <w:bottom w:val="single" w:color="A6A6A6" w:themeColor="background1" w:themeShade="A6" w:sz="6" w:space="0"/>
+              <w:right w:val="single" w:color="A6A6A6" w:themeColor="background1" w:themeShade="A6" w:sz="6" w:space="0"/>
             </w:tcBorders>
             <w:shd w:val="clear" w:color="auto" w:fill="auto"/>
           </w:tcPr>
@@ -3097,8 +3150,8 @@
             <w:tcBorders>
               <w:top w:val="nil"/>
               <w:left w:val="nil"/>
-              <w:bottom w:val="single" w:sz="6" w:space="0" w:color="A6A6A6" w:themeColor="background1" w:themeShade="A6"/>
-              <w:right w:val="single" w:sz="6" w:space="0" w:color="A6A6A6" w:themeColor="background1" w:themeShade="A6"/>
+              <w:bottom w:val="single" w:color="A6A6A6" w:themeColor="background1" w:themeShade="A6" w:sz="6" w:space="0"/>
+              <w:right w:val="single" w:color="A6A6A6" w:themeColor="background1" w:themeShade="A6" w:sz="6" w:space="0"/>
             </w:tcBorders>
             <w:shd w:val="clear" w:color="auto" w:fill="auto"/>
           </w:tcPr>
@@ -3122,8 +3175,8 @@
             <w:tcBorders>
               <w:top w:val="nil"/>
               <w:left w:val="nil"/>
-              <w:bottom w:val="single" w:sz="6" w:space="0" w:color="A6A6A6" w:themeColor="background1" w:themeShade="A6"/>
-              <w:right w:val="single" w:sz="6" w:space="0" w:color="A6A6A6" w:themeColor="background1" w:themeShade="A6"/>
+              <w:bottom w:val="single" w:color="A6A6A6" w:themeColor="background1" w:themeShade="A6" w:sz="6" w:space="0"/>
+              <w:right w:val="single" w:color="A6A6A6" w:themeColor="background1" w:themeShade="A6" w:sz="6" w:space="0"/>
             </w:tcBorders>
           </w:tcPr>
           <w:p>
@@ -3147,9 +3200,9 @@
             <w:tcW w:w="2700" w:type="dxa"/>
             <w:tcBorders>
               <w:top w:val="nil"/>
-              <w:left w:val="single" w:sz="6" w:space="0" w:color="A6A6A6" w:themeColor="background1" w:themeShade="A6"/>
-              <w:bottom w:val="single" w:sz="6" w:space="0" w:color="A6A6A6" w:themeColor="background1" w:themeShade="A6"/>
-              <w:right w:val="single" w:sz="6" w:space="0" w:color="A6A6A6" w:themeColor="background1" w:themeShade="A6"/>
+              <w:left w:val="single" w:color="A6A6A6" w:themeColor="background1" w:themeShade="A6" w:sz="6" w:space="0"/>
+              <w:bottom w:val="single" w:color="A6A6A6" w:themeColor="background1" w:themeShade="A6" w:sz="6" w:space="0"/>
+              <w:right w:val="single" w:color="A6A6A6" w:themeColor="background1" w:themeShade="A6" w:sz="6" w:space="0"/>
             </w:tcBorders>
             <w:shd w:val="clear" w:color="auto" w:fill="auto"/>
           </w:tcPr>
@@ -3174,8 +3227,8 @@
             <w:tcBorders>
               <w:top w:val="nil"/>
               <w:left w:val="nil"/>
-              <w:bottom w:val="single" w:sz="6" w:space="0" w:color="A6A6A6" w:themeColor="background1" w:themeShade="A6"/>
-              <w:right w:val="single" w:sz="6" w:space="0" w:color="A6A6A6" w:themeColor="background1" w:themeShade="A6"/>
+              <w:bottom w:val="single" w:color="A6A6A6" w:themeColor="background1" w:themeShade="A6" w:sz="6" w:space="0"/>
+              <w:right w:val="single" w:color="A6A6A6" w:themeColor="background1" w:themeShade="A6" w:sz="6" w:space="0"/>
             </w:tcBorders>
             <w:shd w:val="clear" w:color="auto" w:fill="auto"/>
           </w:tcPr>
@@ -3188,7 +3241,7 @@
               </w:numPr>
               <w:ind w:left="360"/>
             </w:pPr>
-            <w:hyperlink r:id="rId15" w:history="1">
+            <w:hyperlink w:history="1" r:id="rId15">
               <w:r>
                 <w:rPr>
                   <w:rStyle w:val="Hyperlink"/>
@@ -3204,8 +3257,8 @@
             <w:tcBorders>
               <w:top w:val="nil"/>
               <w:left w:val="nil"/>
-              <w:bottom w:val="single" w:sz="6" w:space="0" w:color="A6A6A6" w:themeColor="background1" w:themeShade="A6"/>
-              <w:right w:val="single" w:sz="6" w:space="0" w:color="A6A6A6" w:themeColor="background1" w:themeShade="A6"/>
+              <w:bottom w:val="single" w:color="A6A6A6" w:themeColor="background1" w:themeShade="A6" w:sz="6" w:space="0"/>
+              <w:right w:val="single" w:color="A6A6A6" w:themeColor="background1" w:themeShade="A6" w:sz="6" w:space="0"/>
             </w:tcBorders>
             <w:shd w:val="clear" w:color="auto" w:fill="auto"/>
           </w:tcPr>
@@ -3229,8 +3282,8 @@
             <w:tcBorders>
               <w:top w:val="nil"/>
               <w:left w:val="nil"/>
-              <w:bottom w:val="single" w:sz="6" w:space="0" w:color="A6A6A6" w:themeColor="background1" w:themeShade="A6"/>
-              <w:right w:val="single" w:sz="6" w:space="0" w:color="A6A6A6" w:themeColor="background1" w:themeShade="A6"/>
+              <w:bottom w:val="single" w:color="A6A6A6" w:themeColor="background1" w:themeShade="A6" w:sz="6" w:space="0"/>
+              <w:right w:val="single" w:color="A6A6A6" w:themeColor="background1" w:themeShade="A6" w:sz="6" w:space="0"/>
             </w:tcBorders>
           </w:tcPr>
           <w:p>
@@ -3254,9 +3307,9 @@
             <w:tcW w:w="2700" w:type="dxa"/>
             <w:tcBorders>
               <w:top w:val="nil"/>
-              <w:left w:val="single" w:sz="6" w:space="0" w:color="A6A6A6" w:themeColor="background1" w:themeShade="A6"/>
-              <w:bottom w:val="single" w:sz="6" w:space="0" w:color="A6A6A6" w:themeColor="background1" w:themeShade="A6"/>
-              <w:right w:val="single" w:sz="6" w:space="0" w:color="A6A6A6" w:themeColor="background1" w:themeShade="A6"/>
+              <w:left w:val="single" w:color="A6A6A6" w:themeColor="background1" w:themeShade="A6" w:sz="6" w:space="0"/>
+              <w:bottom w:val="single" w:color="A6A6A6" w:themeColor="background1" w:themeShade="A6" w:sz="6" w:space="0"/>
+              <w:right w:val="single" w:color="A6A6A6" w:themeColor="background1" w:themeShade="A6" w:sz="6" w:space="0"/>
             </w:tcBorders>
             <w:shd w:val="clear" w:color="auto" w:fill="auto"/>
           </w:tcPr>
@@ -3281,8 +3334,8 @@
             <w:tcBorders>
               <w:top w:val="nil"/>
               <w:left w:val="nil"/>
-              <w:bottom w:val="single" w:sz="6" w:space="0" w:color="A6A6A6" w:themeColor="background1" w:themeShade="A6"/>
-              <w:right w:val="single" w:sz="6" w:space="0" w:color="A6A6A6" w:themeColor="background1" w:themeShade="A6"/>
+              <w:bottom w:val="single" w:color="A6A6A6" w:themeColor="background1" w:themeShade="A6" w:sz="6" w:space="0"/>
+              <w:right w:val="single" w:color="A6A6A6" w:themeColor="background1" w:themeShade="A6" w:sz="6" w:space="0"/>
             </w:tcBorders>
             <w:shd w:val="clear" w:color="auto" w:fill="auto"/>
           </w:tcPr>
@@ -3295,7 +3348,7 @@
               </w:numPr>
               <w:ind w:left="360"/>
             </w:pPr>
-            <w:hyperlink r:id="rId16" w:history="1">
+            <w:hyperlink w:history="1" r:id="rId16">
               <w:r>
                 <w:rPr>
                   <w:rStyle w:val="Hyperlink"/>
@@ -3311,8 +3364,8 @@
             <w:tcBorders>
               <w:top w:val="nil"/>
               <w:left w:val="nil"/>
-              <w:bottom w:val="single" w:sz="6" w:space="0" w:color="A6A6A6" w:themeColor="background1" w:themeShade="A6"/>
-              <w:right w:val="single" w:sz="6" w:space="0" w:color="A6A6A6" w:themeColor="background1" w:themeShade="A6"/>
+              <w:bottom w:val="single" w:color="A6A6A6" w:themeColor="background1" w:themeShade="A6" w:sz="6" w:space="0"/>
+              <w:right w:val="single" w:color="A6A6A6" w:themeColor="background1" w:themeShade="A6" w:sz="6" w:space="0"/>
             </w:tcBorders>
             <w:shd w:val="clear" w:color="auto" w:fill="auto"/>
           </w:tcPr>
@@ -3336,8 +3389,8 @@
             <w:tcBorders>
               <w:top w:val="nil"/>
               <w:left w:val="nil"/>
-              <w:bottom w:val="single" w:sz="6" w:space="0" w:color="A6A6A6" w:themeColor="background1" w:themeShade="A6"/>
-              <w:right w:val="single" w:sz="6" w:space="0" w:color="A6A6A6" w:themeColor="background1" w:themeShade="A6"/>
+              <w:bottom w:val="single" w:color="A6A6A6" w:themeColor="background1" w:themeShade="A6" w:sz="6" w:space="0"/>
+              <w:right w:val="single" w:color="A6A6A6" w:themeColor="background1" w:themeShade="A6" w:sz="6" w:space="0"/>
             </w:tcBorders>
           </w:tcPr>
           <w:p>
@@ -3361,9 +3414,9 @@
             <w:tcW w:w="2700" w:type="dxa"/>
             <w:tcBorders>
               <w:top w:val="nil"/>
-              <w:left w:val="single" w:sz="6" w:space="0" w:color="A6A6A6" w:themeColor="background1" w:themeShade="A6"/>
-              <w:bottom w:val="single" w:sz="6" w:space="0" w:color="A6A6A6" w:themeColor="background1" w:themeShade="A6"/>
-              <w:right w:val="single" w:sz="6" w:space="0" w:color="A6A6A6" w:themeColor="background1" w:themeShade="A6"/>
+              <w:left w:val="single" w:color="A6A6A6" w:themeColor="background1" w:themeShade="A6" w:sz="6" w:space="0"/>
+              <w:bottom w:val="single" w:color="A6A6A6" w:themeColor="background1" w:themeShade="A6" w:sz="6" w:space="0"/>
+              <w:right w:val="single" w:color="A6A6A6" w:themeColor="background1" w:themeShade="A6" w:sz="6" w:space="0"/>
             </w:tcBorders>
             <w:shd w:val="clear" w:color="auto" w:fill="auto"/>
           </w:tcPr>
@@ -3394,8 +3447,8 @@
             <w:tcBorders>
               <w:top w:val="nil"/>
               <w:left w:val="nil"/>
-              <w:bottom w:val="single" w:sz="6" w:space="0" w:color="A6A6A6" w:themeColor="background1" w:themeShade="A6"/>
-              <w:right w:val="single" w:sz="6" w:space="0" w:color="A6A6A6" w:themeColor="background1" w:themeShade="A6"/>
+              <w:bottom w:val="single" w:color="A6A6A6" w:themeColor="background1" w:themeShade="A6" w:sz="6" w:space="0"/>
+              <w:right w:val="single" w:color="A6A6A6" w:themeColor="background1" w:themeShade="A6" w:sz="6" w:space="0"/>
             </w:tcBorders>
             <w:shd w:val="clear" w:color="auto" w:fill="auto"/>
           </w:tcPr>
@@ -3408,7 +3461,7 @@
               </w:numPr>
               <w:ind w:left="360"/>
             </w:pPr>
-            <w:hyperlink r:id="rId17" w:history="1">
+            <w:hyperlink w:history="1" r:id="rId17">
               <w:r>
                 <w:rPr>
                   <w:rStyle w:val="Hyperlink"/>
@@ -3424,8 +3477,8 @@
             <w:tcBorders>
               <w:top w:val="nil"/>
               <w:left w:val="nil"/>
-              <w:bottom w:val="single" w:sz="6" w:space="0" w:color="A6A6A6" w:themeColor="background1" w:themeShade="A6"/>
-              <w:right w:val="single" w:sz="6" w:space="0" w:color="A6A6A6" w:themeColor="background1" w:themeShade="A6"/>
+              <w:bottom w:val="single" w:color="A6A6A6" w:themeColor="background1" w:themeShade="A6" w:sz="6" w:space="0"/>
+              <w:right w:val="single" w:color="A6A6A6" w:themeColor="background1" w:themeShade="A6" w:sz="6" w:space="0"/>
             </w:tcBorders>
             <w:shd w:val="clear" w:color="auto" w:fill="auto"/>
           </w:tcPr>
@@ -3449,8 +3502,8 @@
             <w:tcBorders>
               <w:top w:val="nil"/>
               <w:left w:val="nil"/>
-              <w:bottom w:val="single" w:sz="6" w:space="0" w:color="A6A6A6" w:themeColor="background1" w:themeShade="A6"/>
-              <w:right w:val="single" w:sz="6" w:space="0" w:color="A6A6A6" w:themeColor="background1" w:themeShade="A6"/>
+              <w:bottom w:val="single" w:color="A6A6A6" w:themeColor="background1" w:themeShade="A6" w:sz="6" w:space="0"/>
+              <w:right w:val="single" w:color="A6A6A6" w:themeColor="background1" w:themeShade="A6" w:sz="6" w:space="0"/>
             </w:tcBorders>
           </w:tcPr>
           <w:p>
@@ -3485,14 +3538,12 @@
       </w:r>
     </w:p>
     <w:p>
-      <w:hyperlink r:id="rId18" w:history="1">
-        <w:r>
-          <w:rPr>
-            <w:rStyle w:val="Hyperlink"/>
-          </w:rPr>
-          <w:t>git@github.com:NickTiddy52/StockMarket_GroupProject.git</w:t>
-        </w:r>
-      </w:hyperlink>
+      <w:r>
+        <w:rPr>
+          <w:rStyle w:val="Hyperlink"/>
+        </w:rPr>
+        <w:t>git@github.com:NickTiddy52/StockMarket_GroupProject.git</w:t>
+      </w:r>
     </w:p>
     <w:p/>
     <w:p>
@@ -3504,7 +3555,7 @@
       <w:headerReference w:type="default" r:id="rId19"/>
       <w:footerReference w:type="first" r:id="rId20"/>
       <w:type w:val="continuous"/>
-      <w:pgSz w:w="12240" w:h="15840" w:code="1"/>
+      <w:pgSz w:w="12240" w:h="15840" w:orient="portrait" w:code="1"/>
       <w:pgMar w:top="1440" w:right="1296" w:bottom="1440" w:left="1296" w:header="720" w:footer="720" w:gutter="0"/>
       <w:pgNumType w:start="1"/>
       <w:cols w:space="720"/>
@@ -3540,7 +3591,7 @@
     <w:pPr>
       <w:pStyle w:val="Footer"/>
       <w:pBdr>
-        <w:top w:val="single" w:sz="6" w:space="2" w:color="auto"/>
+        <w:top w:val="single" w:color="auto" w:sz="6" w:space="2"/>
       </w:pBdr>
       <w:tabs>
         <w:tab w:val="right" w:pos="9540"/>
@@ -3560,7 +3611,7 @@
     <w:pPr>
       <w:pStyle w:val="Footer"/>
       <w:pBdr>
-        <w:top w:val="single" w:sz="6" w:space="2" w:color="auto"/>
+        <w:top w:val="single" w:color="auto" w:sz="6" w:space="2"/>
       </w:pBdr>
       <w:tabs>
         <w:tab w:val="right" w:pos="9540"/>
@@ -3642,7 +3693,7 @@
     <w:pPr>
       <w:pStyle w:val="Footer"/>
       <w:pBdr>
-        <w:top w:val="single" w:sz="6" w:space="2" w:color="auto"/>
+        <w:top w:val="single" w:color="auto" w:sz="6" w:space="2"/>
       </w:pBdr>
       <w:tabs>
         <w:tab w:val="right" w:pos="9540"/>
@@ -3770,7 +3821,7 @@
   <w:p>
     <w:pPr>
       <w:pBdr>
-        <w:bottom w:val="single" w:sz="4" w:space="1" w:color="auto"/>
+        <w:bottom w:val="single" w:color="auto" w:sz="4" w:space="1"/>
       </w:pBdr>
       <w:tabs>
         <w:tab w:val="right" w:pos="9630"/>
@@ -3810,7 +3861,7 @@
         <w:ind w:left="720" w:hanging="360"/>
       </w:pPr>
       <w:rPr>
-        <w:rFonts w:ascii="Symbol" w:hAnsi="Symbol" w:hint="default"/>
+        <w:rFonts w:hint="default" w:ascii="Symbol" w:hAnsi="Symbol"/>
       </w:rPr>
     </w:lvl>
     <w:lvl w:ilvl="1" w:tplc="04090003" w:tentative="1">
@@ -3822,7 +3873,7 @@
         <w:ind w:left="1440" w:hanging="360"/>
       </w:pPr>
       <w:rPr>
-        <w:rFonts w:ascii="Courier New" w:hAnsi="Courier New" w:cs="Courier New" w:hint="default"/>
+        <w:rFonts w:hint="default" w:ascii="Courier New" w:hAnsi="Courier New" w:cs="Courier New"/>
       </w:rPr>
     </w:lvl>
     <w:lvl w:ilvl="2" w:tplc="04090005" w:tentative="1">
@@ -3834,7 +3885,7 @@
         <w:ind w:left="2160" w:hanging="360"/>
       </w:pPr>
       <w:rPr>
-        <w:rFonts w:ascii="Wingdings" w:hAnsi="Wingdings" w:hint="default"/>
+        <w:rFonts w:hint="default" w:ascii="Wingdings" w:hAnsi="Wingdings"/>
       </w:rPr>
     </w:lvl>
     <w:lvl w:ilvl="3" w:tplc="04090001" w:tentative="1">
@@ -3846,7 +3897,7 @@
         <w:ind w:left="2880" w:hanging="360"/>
       </w:pPr>
       <w:rPr>
-        <w:rFonts w:ascii="Symbol" w:hAnsi="Symbol" w:hint="default"/>
+        <w:rFonts w:hint="default" w:ascii="Symbol" w:hAnsi="Symbol"/>
       </w:rPr>
     </w:lvl>
     <w:lvl w:ilvl="4" w:tplc="04090003" w:tentative="1">
@@ -3858,7 +3909,7 @@
         <w:ind w:left="3600" w:hanging="360"/>
       </w:pPr>
       <w:rPr>
-        <w:rFonts w:ascii="Courier New" w:hAnsi="Courier New" w:cs="Courier New" w:hint="default"/>
+        <w:rFonts w:hint="default" w:ascii="Courier New" w:hAnsi="Courier New" w:cs="Courier New"/>
       </w:rPr>
     </w:lvl>
     <w:lvl w:ilvl="5" w:tplc="04090005" w:tentative="1">
@@ -3870,7 +3921,7 @@
         <w:ind w:left="4320" w:hanging="360"/>
       </w:pPr>
       <w:rPr>
-        <w:rFonts w:ascii="Wingdings" w:hAnsi="Wingdings" w:hint="default"/>
+        <w:rFonts w:hint="default" w:ascii="Wingdings" w:hAnsi="Wingdings"/>
       </w:rPr>
     </w:lvl>
     <w:lvl w:ilvl="6" w:tplc="04090001" w:tentative="1">
@@ -3882,7 +3933,7 @@
         <w:ind w:left="5040" w:hanging="360"/>
       </w:pPr>
       <w:rPr>
-        <w:rFonts w:ascii="Symbol" w:hAnsi="Symbol" w:hint="default"/>
+        <w:rFonts w:hint="default" w:ascii="Symbol" w:hAnsi="Symbol"/>
       </w:rPr>
     </w:lvl>
     <w:lvl w:ilvl="7" w:tplc="04090003" w:tentative="1">
@@ -3894,7 +3945,7 @@
         <w:ind w:left="5760" w:hanging="360"/>
       </w:pPr>
       <w:rPr>
-        <w:rFonts w:ascii="Courier New" w:hAnsi="Courier New" w:cs="Courier New" w:hint="default"/>
+        <w:rFonts w:hint="default" w:ascii="Courier New" w:hAnsi="Courier New" w:cs="Courier New"/>
       </w:rPr>
     </w:lvl>
     <w:lvl w:ilvl="8" w:tplc="04090005" w:tentative="1">
@@ -3906,7 +3957,7 @@
         <w:ind w:left="6480" w:hanging="360"/>
       </w:pPr>
       <w:rPr>
-        <w:rFonts w:ascii="Wingdings" w:hAnsi="Wingdings" w:hint="default"/>
+        <w:rFonts w:hint="default" w:ascii="Wingdings" w:hAnsi="Wingdings"/>
       </w:rPr>
     </w:lvl>
   </w:abstractNum>
@@ -4073,7 +4124,7 @@
         <w:ind w:left="360" w:hanging="360"/>
       </w:pPr>
       <w:rPr>
-        <w:rFonts w:ascii="EYInterstate" w:hAnsi="EYInterstate" w:hint="default"/>
+        <w:rFonts w:hint="default" w:ascii="EYInterstate" w:hAnsi="EYInterstate"/>
         <w:b w:val="0"/>
         <w:i w:val="0"/>
         <w:color w:val="808080"/>
@@ -4091,7 +4142,7 @@
         <w:ind w:left="1440" w:hanging="360"/>
       </w:pPr>
       <w:rPr>
-        <w:rFonts w:ascii="Courier New" w:hAnsi="Courier New" w:hint="default"/>
+        <w:rFonts w:hint="default" w:ascii="Courier New" w:hAnsi="Courier New"/>
       </w:rPr>
     </w:lvl>
     <w:lvl w:ilvl="2" w:tplc="04090005">
@@ -4103,7 +4154,7 @@
         <w:ind w:left="2160" w:hanging="360"/>
       </w:pPr>
       <w:rPr>
-        <w:rFonts w:ascii="Wingdings" w:hAnsi="Wingdings" w:hint="default"/>
+        <w:rFonts w:hint="default" w:ascii="Wingdings" w:hAnsi="Wingdings"/>
       </w:rPr>
     </w:lvl>
     <w:lvl w:ilvl="3" w:tplc="04090001">
@@ -4115,7 +4166,7 @@
         <w:ind w:left="2880" w:hanging="360"/>
       </w:pPr>
       <w:rPr>
-        <w:rFonts w:ascii="Symbol" w:hAnsi="Symbol" w:hint="default"/>
+        <w:rFonts w:hint="default" w:ascii="Symbol" w:hAnsi="Symbol"/>
       </w:rPr>
     </w:lvl>
     <w:lvl w:ilvl="4" w:tplc="04090003" w:tentative="1">
@@ -4127,7 +4178,7 @@
         <w:ind w:left="3600" w:hanging="360"/>
       </w:pPr>
       <w:rPr>
-        <w:rFonts w:ascii="Courier New" w:hAnsi="Courier New" w:cs="Courier New" w:hint="default"/>
+        <w:rFonts w:hint="default" w:ascii="Courier New" w:hAnsi="Courier New" w:cs="Courier New"/>
       </w:rPr>
     </w:lvl>
     <w:lvl w:ilvl="5" w:tplc="04090005" w:tentative="1">
@@ -4139,7 +4190,7 @@
         <w:ind w:left="4320" w:hanging="360"/>
       </w:pPr>
       <w:rPr>
-        <w:rFonts w:ascii="Wingdings" w:hAnsi="Wingdings" w:hint="default"/>
+        <w:rFonts w:hint="default" w:ascii="Wingdings" w:hAnsi="Wingdings"/>
       </w:rPr>
     </w:lvl>
     <w:lvl w:ilvl="6" w:tplc="04090001" w:tentative="1">
@@ -4151,7 +4202,7 @@
         <w:ind w:left="5040" w:hanging="360"/>
       </w:pPr>
       <w:rPr>
-        <w:rFonts w:ascii="Symbol" w:hAnsi="Symbol" w:hint="default"/>
+        <w:rFonts w:hint="default" w:ascii="Symbol" w:hAnsi="Symbol"/>
       </w:rPr>
     </w:lvl>
     <w:lvl w:ilvl="7" w:tplc="04090003" w:tentative="1">
@@ -4163,7 +4214,7 @@
         <w:ind w:left="5760" w:hanging="360"/>
       </w:pPr>
       <w:rPr>
-        <w:rFonts w:ascii="Courier New" w:hAnsi="Courier New" w:cs="Courier New" w:hint="default"/>
+        <w:rFonts w:hint="default" w:ascii="Courier New" w:hAnsi="Courier New" w:cs="Courier New"/>
       </w:rPr>
     </w:lvl>
     <w:lvl w:ilvl="8" w:tplc="04090005" w:tentative="1">
@@ -4175,7 +4226,7 @@
         <w:ind w:left="6480" w:hanging="360"/>
       </w:pPr>
       <w:rPr>
-        <w:rFonts w:ascii="Wingdings" w:hAnsi="Wingdings" w:hint="default"/>
+        <w:rFonts w:hint="default" w:ascii="Wingdings" w:hAnsi="Wingdings"/>
       </w:rPr>
     </w:lvl>
   </w:abstractNum>
@@ -4192,7 +4243,7 @@
         <w:ind w:left="720" w:hanging="360"/>
       </w:pPr>
       <w:rPr>
-        <w:rFonts w:ascii="Symbol" w:hAnsi="Symbol" w:hint="default"/>
+        <w:rFonts w:hint="default" w:ascii="Symbol" w:hAnsi="Symbol"/>
       </w:rPr>
     </w:lvl>
     <w:lvl w:ilvl="1" w:tplc="04090003" w:tentative="1">
@@ -4204,7 +4255,7 @@
         <w:ind w:left="1440" w:hanging="360"/>
       </w:pPr>
       <w:rPr>
-        <w:rFonts w:ascii="Courier New" w:hAnsi="Courier New" w:cs="Courier New" w:hint="default"/>
+        <w:rFonts w:hint="default" w:ascii="Courier New" w:hAnsi="Courier New" w:cs="Courier New"/>
       </w:rPr>
     </w:lvl>
     <w:lvl w:ilvl="2" w:tplc="04090005" w:tentative="1">
@@ -4216,7 +4267,7 @@
         <w:ind w:left="2160" w:hanging="360"/>
       </w:pPr>
       <w:rPr>
-        <w:rFonts w:ascii="Wingdings" w:hAnsi="Wingdings" w:hint="default"/>
+        <w:rFonts w:hint="default" w:ascii="Wingdings" w:hAnsi="Wingdings"/>
       </w:rPr>
     </w:lvl>
     <w:lvl w:ilvl="3" w:tplc="04090001" w:tentative="1">
@@ -4228,7 +4279,7 @@
         <w:ind w:left="2880" w:hanging="360"/>
       </w:pPr>
       <w:rPr>
-        <w:rFonts w:ascii="Symbol" w:hAnsi="Symbol" w:hint="default"/>
+        <w:rFonts w:hint="default" w:ascii="Symbol" w:hAnsi="Symbol"/>
       </w:rPr>
     </w:lvl>
     <w:lvl w:ilvl="4" w:tplc="04090003" w:tentative="1">
@@ -4240,7 +4291,7 @@
         <w:ind w:left="3600" w:hanging="360"/>
       </w:pPr>
       <w:rPr>
-        <w:rFonts w:ascii="Courier New" w:hAnsi="Courier New" w:cs="Courier New" w:hint="default"/>
+        <w:rFonts w:hint="default" w:ascii="Courier New" w:hAnsi="Courier New" w:cs="Courier New"/>
       </w:rPr>
     </w:lvl>
     <w:lvl w:ilvl="5" w:tplc="04090005" w:tentative="1">
@@ -4252,7 +4303,7 @@
         <w:ind w:left="4320" w:hanging="360"/>
       </w:pPr>
       <w:rPr>
-        <w:rFonts w:ascii="Wingdings" w:hAnsi="Wingdings" w:hint="default"/>
+        <w:rFonts w:hint="default" w:ascii="Wingdings" w:hAnsi="Wingdings"/>
       </w:rPr>
     </w:lvl>
     <w:lvl w:ilvl="6" w:tplc="04090001" w:tentative="1">
@@ -4264,7 +4315,7 @@
         <w:ind w:left="5040" w:hanging="360"/>
       </w:pPr>
       <w:rPr>
-        <w:rFonts w:ascii="Symbol" w:hAnsi="Symbol" w:hint="default"/>
+        <w:rFonts w:hint="default" w:ascii="Symbol" w:hAnsi="Symbol"/>
       </w:rPr>
     </w:lvl>
     <w:lvl w:ilvl="7" w:tplc="04090003" w:tentative="1">
@@ -4276,7 +4327,7 @@
         <w:ind w:left="5760" w:hanging="360"/>
       </w:pPr>
       <w:rPr>
-        <w:rFonts w:ascii="Courier New" w:hAnsi="Courier New" w:cs="Courier New" w:hint="default"/>
+        <w:rFonts w:hint="default" w:ascii="Courier New" w:hAnsi="Courier New" w:cs="Courier New"/>
       </w:rPr>
     </w:lvl>
     <w:lvl w:ilvl="8" w:tplc="04090005" w:tentative="1">
@@ -4288,7 +4339,7 @@
         <w:ind w:left="6480" w:hanging="360"/>
       </w:pPr>
       <w:rPr>
-        <w:rFonts w:ascii="Wingdings" w:hAnsi="Wingdings" w:hint="default"/>
+        <w:rFonts w:hint="default" w:ascii="Wingdings" w:hAnsi="Wingdings"/>
       </w:rPr>
     </w:lvl>
   </w:abstractNum>
@@ -4305,7 +4356,7 @@
         <w:ind w:left="720" w:hanging="360"/>
       </w:pPr>
       <w:rPr>
-        <w:rFonts w:ascii="Symbol" w:hAnsi="Symbol" w:hint="default"/>
+        <w:rFonts w:hint="default" w:ascii="Symbol" w:hAnsi="Symbol"/>
       </w:rPr>
     </w:lvl>
     <w:lvl w:ilvl="1" w:tplc="04090003" w:tentative="1">
@@ -4317,7 +4368,7 @@
         <w:ind w:left="1440" w:hanging="360"/>
       </w:pPr>
       <w:rPr>
-        <w:rFonts w:ascii="Courier New" w:hAnsi="Courier New" w:cs="Courier New" w:hint="default"/>
+        <w:rFonts w:hint="default" w:ascii="Courier New" w:hAnsi="Courier New" w:cs="Courier New"/>
       </w:rPr>
     </w:lvl>
     <w:lvl w:ilvl="2" w:tplc="04090005" w:tentative="1">
@@ -4329,7 +4380,7 @@
         <w:ind w:left="2160" w:hanging="360"/>
       </w:pPr>
       <w:rPr>
-        <w:rFonts w:ascii="Wingdings" w:hAnsi="Wingdings" w:hint="default"/>
+        <w:rFonts w:hint="default" w:ascii="Wingdings" w:hAnsi="Wingdings"/>
       </w:rPr>
     </w:lvl>
     <w:lvl w:ilvl="3" w:tplc="04090001" w:tentative="1">
@@ -4341,7 +4392,7 @@
         <w:ind w:left="2880" w:hanging="360"/>
       </w:pPr>
       <w:rPr>
-        <w:rFonts w:ascii="Symbol" w:hAnsi="Symbol" w:hint="default"/>
+        <w:rFonts w:hint="default" w:ascii="Symbol" w:hAnsi="Symbol"/>
       </w:rPr>
     </w:lvl>
     <w:lvl w:ilvl="4" w:tplc="04090003" w:tentative="1">
@@ -4353,7 +4404,7 @@
         <w:ind w:left="3600" w:hanging="360"/>
       </w:pPr>
       <w:rPr>
-        <w:rFonts w:ascii="Courier New" w:hAnsi="Courier New" w:cs="Courier New" w:hint="default"/>
+        <w:rFonts w:hint="default" w:ascii="Courier New" w:hAnsi="Courier New" w:cs="Courier New"/>
       </w:rPr>
     </w:lvl>
     <w:lvl w:ilvl="5" w:tplc="04090005" w:tentative="1">
@@ -4365,7 +4416,7 @@
         <w:ind w:left="4320" w:hanging="360"/>
       </w:pPr>
       <w:rPr>
-        <w:rFonts w:ascii="Wingdings" w:hAnsi="Wingdings" w:hint="default"/>
+        <w:rFonts w:hint="default" w:ascii="Wingdings" w:hAnsi="Wingdings"/>
       </w:rPr>
     </w:lvl>
     <w:lvl w:ilvl="6" w:tplc="04090001" w:tentative="1">
@@ -4377,7 +4428,7 @@
         <w:ind w:left="5040" w:hanging="360"/>
       </w:pPr>
       <w:rPr>
-        <w:rFonts w:ascii="Symbol" w:hAnsi="Symbol" w:hint="default"/>
+        <w:rFonts w:hint="default" w:ascii="Symbol" w:hAnsi="Symbol"/>
       </w:rPr>
     </w:lvl>
     <w:lvl w:ilvl="7" w:tplc="04090003" w:tentative="1">
@@ -4389,7 +4440,7 @@
         <w:ind w:left="5760" w:hanging="360"/>
       </w:pPr>
       <w:rPr>
-        <w:rFonts w:ascii="Courier New" w:hAnsi="Courier New" w:cs="Courier New" w:hint="default"/>
+        <w:rFonts w:hint="default" w:ascii="Courier New" w:hAnsi="Courier New" w:cs="Courier New"/>
       </w:rPr>
     </w:lvl>
     <w:lvl w:ilvl="8" w:tplc="04090005" w:tentative="1">
@@ -4401,7 +4452,7 @@
         <w:ind w:left="6480" w:hanging="360"/>
       </w:pPr>
       <w:rPr>
-        <w:rFonts w:ascii="Wingdings" w:hAnsi="Wingdings" w:hint="default"/>
+        <w:rFonts w:hint="default" w:ascii="Wingdings" w:hAnsi="Wingdings"/>
       </w:rPr>
     </w:lvl>
   </w:abstractNum>
@@ -4418,7 +4469,7 @@
         <w:ind w:left="720" w:hanging="360"/>
       </w:pPr>
       <w:rPr>
-        <w:rFonts w:ascii="Symbol" w:hAnsi="Symbol" w:hint="default"/>
+        <w:rFonts w:hint="default" w:ascii="Symbol" w:hAnsi="Symbol"/>
       </w:rPr>
     </w:lvl>
     <w:lvl w:ilvl="1" w:tplc="04090003" w:tentative="1">
@@ -4430,7 +4481,7 @@
         <w:ind w:left="1440" w:hanging="360"/>
       </w:pPr>
       <w:rPr>
-        <w:rFonts w:ascii="Courier New" w:hAnsi="Courier New" w:cs="Courier New" w:hint="default"/>
+        <w:rFonts w:hint="default" w:ascii="Courier New" w:hAnsi="Courier New" w:cs="Courier New"/>
       </w:rPr>
     </w:lvl>
     <w:lvl w:ilvl="2" w:tplc="04090005" w:tentative="1">
@@ -4442,7 +4493,7 @@
         <w:ind w:left="2160" w:hanging="360"/>
       </w:pPr>
       <w:rPr>
-        <w:rFonts w:ascii="Wingdings" w:hAnsi="Wingdings" w:hint="default"/>
+        <w:rFonts w:hint="default" w:ascii="Wingdings" w:hAnsi="Wingdings"/>
       </w:rPr>
     </w:lvl>
     <w:lvl w:ilvl="3" w:tplc="04090001" w:tentative="1">
@@ -4454,7 +4505,7 @@
         <w:ind w:left="2880" w:hanging="360"/>
       </w:pPr>
       <w:rPr>
-        <w:rFonts w:ascii="Symbol" w:hAnsi="Symbol" w:hint="default"/>
+        <w:rFonts w:hint="default" w:ascii="Symbol" w:hAnsi="Symbol"/>
       </w:rPr>
     </w:lvl>
     <w:lvl w:ilvl="4" w:tplc="04090003" w:tentative="1">
@@ -4466,7 +4517,7 @@
         <w:ind w:left="3600" w:hanging="360"/>
       </w:pPr>
       <w:rPr>
-        <w:rFonts w:ascii="Courier New" w:hAnsi="Courier New" w:cs="Courier New" w:hint="default"/>
+        <w:rFonts w:hint="default" w:ascii="Courier New" w:hAnsi="Courier New" w:cs="Courier New"/>
       </w:rPr>
     </w:lvl>
     <w:lvl w:ilvl="5" w:tplc="04090005" w:tentative="1">
@@ -4478,7 +4529,7 @@
         <w:ind w:left="4320" w:hanging="360"/>
       </w:pPr>
       <w:rPr>
-        <w:rFonts w:ascii="Wingdings" w:hAnsi="Wingdings" w:hint="default"/>
+        <w:rFonts w:hint="default" w:ascii="Wingdings" w:hAnsi="Wingdings"/>
       </w:rPr>
     </w:lvl>
     <w:lvl w:ilvl="6" w:tplc="04090001" w:tentative="1">
@@ -4490,7 +4541,7 @@
         <w:ind w:left="5040" w:hanging="360"/>
       </w:pPr>
       <w:rPr>
-        <w:rFonts w:ascii="Symbol" w:hAnsi="Symbol" w:hint="default"/>
+        <w:rFonts w:hint="default" w:ascii="Symbol" w:hAnsi="Symbol"/>
       </w:rPr>
     </w:lvl>
     <w:lvl w:ilvl="7" w:tplc="04090003" w:tentative="1">
@@ -4502,7 +4553,7 @@
         <w:ind w:left="5760" w:hanging="360"/>
       </w:pPr>
       <w:rPr>
-        <w:rFonts w:ascii="Courier New" w:hAnsi="Courier New" w:cs="Courier New" w:hint="default"/>
+        <w:rFonts w:hint="default" w:ascii="Courier New" w:hAnsi="Courier New" w:cs="Courier New"/>
       </w:rPr>
     </w:lvl>
     <w:lvl w:ilvl="8" w:tplc="04090005" w:tentative="1">
@@ -4514,7 +4565,7 @@
         <w:ind w:left="6480" w:hanging="360"/>
       </w:pPr>
       <w:rPr>
-        <w:rFonts w:ascii="Wingdings" w:hAnsi="Wingdings" w:hint="default"/>
+        <w:rFonts w:hint="default" w:ascii="Wingdings" w:hAnsi="Wingdings"/>
       </w:rPr>
     </w:lvl>
   </w:abstractNum>
@@ -4531,7 +4582,7 @@
         <w:ind w:left="1080" w:hanging="360"/>
       </w:pPr>
       <w:rPr>
-        <w:rFonts w:ascii="Symbol" w:hAnsi="Symbol" w:hint="default"/>
+        <w:rFonts w:hint="default" w:ascii="Symbol" w:hAnsi="Symbol"/>
       </w:rPr>
     </w:lvl>
     <w:lvl w:ilvl="1" w:tplc="04090003" w:tentative="1">
@@ -4543,7 +4594,7 @@
         <w:ind w:left="1800" w:hanging="360"/>
       </w:pPr>
       <w:rPr>
-        <w:rFonts w:ascii="Courier New" w:hAnsi="Courier New" w:cs="Courier New" w:hint="default"/>
+        <w:rFonts w:hint="default" w:ascii="Courier New" w:hAnsi="Courier New" w:cs="Courier New"/>
       </w:rPr>
     </w:lvl>
     <w:lvl w:ilvl="2" w:tplc="04090005" w:tentative="1">
@@ -4555,7 +4606,7 @@
         <w:ind w:left="2520" w:hanging="360"/>
       </w:pPr>
       <w:rPr>
-        <w:rFonts w:ascii="Wingdings" w:hAnsi="Wingdings" w:hint="default"/>
+        <w:rFonts w:hint="default" w:ascii="Wingdings" w:hAnsi="Wingdings"/>
       </w:rPr>
     </w:lvl>
     <w:lvl w:ilvl="3" w:tplc="04090001" w:tentative="1">
@@ -4567,7 +4618,7 @@
         <w:ind w:left="3240" w:hanging="360"/>
       </w:pPr>
       <w:rPr>
-        <w:rFonts w:ascii="Symbol" w:hAnsi="Symbol" w:hint="default"/>
+        <w:rFonts w:hint="default" w:ascii="Symbol" w:hAnsi="Symbol"/>
       </w:rPr>
     </w:lvl>
     <w:lvl w:ilvl="4" w:tplc="04090003" w:tentative="1">
@@ -4579,7 +4630,7 @@
         <w:ind w:left="3960" w:hanging="360"/>
       </w:pPr>
       <w:rPr>
-        <w:rFonts w:ascii="Courier New" w:hAnsi="Courier New" w:cs="Courier New" w:hint="default"/>
+        <w:rFonts w:hint="default" w:ascii="Courier New" w:hAnsi="Courier New" w:cs="Courier New"/>
       </w:rPr>
     </w:lvl>
     <w:lvl w:ilvl="5" w:tplc="04090005" w:tentative="1">
@@ -4591,7 +4642,7 @@
         <w:ind w:left="4680" w:hanging="360"/>
       </w:pPr>
       <w:rPr>
-        <w:rFonts w:ascii="Wingdings" w:hAnsi="Wingdings" w:hint="default"/>
+        <w:rFonts w:hint="default" w:ascii="Wingdings" w:hAnsi="Wingdings"/>
       </w:rPr>
     </w:lvl>
     <w:lvl w:ilvl="6" w:tplc="04090001" w:tentative="1">
@@ -4603,7 +4654,7 @@
         <w:ind w:left="5400" w:hanging="360"/>
       </w:pPr>
       <w:rPr>
-        <w:rFonts w:ascii="Symbol" w:hAnsi="Symbol" w:hint="default"/>
+        <w:rFonts w:hint="default" w:ascii="Symbol" w:hAnsi="Symbol"/>
       </w:rPr>
     </w:lvl>
     <w:lvl w:ilvl="7" w:tplc="04090003" w:tentative="1">
@@ -4615,7 +4666,7 @@
         <w:ind w:left="6120" w:hanging="360"/>
       </w:pPr>
       <w:rPr>
-        <w:rFonts w:ascii="Courier New" w:hAnsi="Courier New" w:cs="Courier New" w:hint="default"/>
+        <w:rFonts w:hint="default" w:ascii="Courier New" w:hAnsi="Courier New" w:cs="Courier New"/>
       </w:rPr>
     </w:lvl>
     <w:lvl w:ilvl="8" w:tplc="04090005" w:tentative="1">
@@ -4627,7 +4678,7 @@
         <w:ind w:left="6840" w:hanging="360"/>
       </w:pPr>
       <w:rPr>
-        <w:rFonts w:ascii="Wingdings" w:hAnsi="Wingdings" w:hint="default"/>
+        <w:rFonts w:hint="default" w:ascii="Wingdings" w:hAnsi="Wingdings"/>
       </w:rPr>
     </w:lvl>
   </w:abstractNum>
@@ -4644,7 +4695,7 @@
         <w:ind w:left="720" w:hanging="360"/>
       </w:pPr>
       <w:rPr>
-        <w:rFonts w:ascii="Symbol" w:hAnsi="Symbol" w:hint="default"/>
+        <w:rFonts w:hint="default" w:ascii="Symbol" w:hAnsi="Symbol"/>
       </w:rPr>
     </w:lvl>
     <w:lvl w:ilvl="1" w:tplc="04090003" w:tentative="1">
@@ -4656,7 +4707,7 @@
         <w:ind w:left="1440" w:hanging="360"/>
       </w:pPr>
       <w:rPr>
-        <w:rFonts w:ascii="Courier New" w:hAnsi="Courier New" w:cs="Courier New" w:hint="default"/>
+        <w:rFonts w:hint="default" w:ascii="Courier New" w:hAnsi="Courier New" w:cs="Courier New"/>
       </w:rPr>
     </w:lvl>
     <w:lvl w:ilvl="2" w:tplc="04090005" w:tentative="1">
@@ -4668,7 +4719,7 @@
         <w:ind w:left="2160" w:hanging="360"/>
       </w:pPr>
       <w:rPr>
-        <w:rFonts w:ascii="Wingdings" w:hAnsi="Wingdings" w:hint="default"/>
+        <w:rFonts w:hint="default" w:ascii="Wingdings" w:hAnsi="Wingdings"/>
       </w:rPr>
     </w:lvl>
     <w:lvl w:ilvl="3" w:tplc="04090001" w:tentative="1">
@@ -4680,7 +4731,7 @@
         <w:ind w:left="2880" w:hanging="360"/>
       </w:pPr>
       <w:rPr>
-        <w:rFonts w:ascii="Symbol" w:hAnsi="Symbol" w:hint="default"/>
+        <w:rFonts w:hint="default" w:ascii="Symbol" w:hAnsi="Symbol"/>
       </w:rPr>
     </w:lvl>
     <w:lvl w:ilvl="4" w:tplc="04090003" w:tentative="1">
@@ -4692,7 +4743,7 @@
         <w:ind w:left="3600" w:hanging="360"/>
       </w:pPr>
       <w:rPr>
-        <w:rFonts w:ascii="Courier New" w:hAnsi="Courier New" w:cs="Courier New" w:hint="default"/>
+        <w:rFonts w:hint="default" w:ascii="Courier New" w:hAnsi="Courier New" w:cs="Courier New"/>
       </w:rPr>
     </w:lvl>
     <w:lvl w:ilvl="5" w:tplc="04090005" w:tentative="1">
@@ -4704,7 +4755,7 @@
         <w:ind w:left="4320" w:hanging="360"/>
       </w:pPr>
       <w:rPr>
-        <w:rFonts w:ascii="Wingdings" w:hAnsi="Wingdings" w:hint="default"/>
+        <w:rFonts w:hint="default" w:ascii="Wingdings" w:hAnsi="Wingdings"/>
       </w:rPr>
     </w:lvl>
     <w:lvl w:ilvl="6" w:tplc="04090001" w:tentative="1">
@@ -4716,7 +4767,7 @@
         <w:ind w:left="5040" w:hanging="360"/>
       </w:pPr>
       <w:rPr>
-        <w:rFonts w:ascii="Symbol" w:hAnsi="Symbol" w:hint="default"/>
+        <w:rFonts w:hint="default" w:ascii="Symbol" w:hAnsi="Symbol"/>
       </w:rPr>
     </w:lvl>
     <w:lvl w:ilvl="7" w:tplc="04090003" w:tentative="1">
@@ -4728,7 +4779,7 @@
         <w:ind w:left="5760" w:hanging="360"/>
       </w:pPr>
       <w:rPr>
-        <w:rFonts w:ascii="Courier New" w:hAnsi="Courier New" w:cs="Courier New" w:hint="default"/>
+        <w:rFonts w:hint="default" w:ascii="Courier New" w:hAnsi="Courier New" w:cs="Courier New"/>
       </w:rPr>
     </w:lvl>
     <w:lvl w:ilvl="8" w:tplc="04090005" w:tentative="1">
@@ -4740,7 +4791,7 @@
         <w:ind w:left="6480" w:hanging="360"/>
       </w:pPr>
       <w:rPr>
-        <w:rFonts w:ascii="Wingdings" w:hAnsi="Wingdings" w:hint="default"/>
+        <w:rFonts w:hint="default" w:ascii="Wingdings" w:hAnsi="Wingdings"/>
       </w:rPr>
     </w:lvl>
   </w:abstractNum>
@@ -4861,11 +4912,11 @@
 </file>
 
 <file path=word/styles.xml><?xml version="1.0" encoding="utf-8"?>
-<w:styles xmlns:mc="http://schemas.openxmlformats.org/markup-compatibility/2006" xmlns:r="http://schemas.openxmlformats.org/officeDocument/2006/relationships" xmlns:w="http://schemas.openxmlformats.org/wordprocessingml/2006/main" xmlns:w14="http://schemas.microsoft.com/office/word/2010/wordml" xmlns:w15="http://schemas.microsoft.com/office/word/2012/wordml" mc:Ignorable="w14 w15">
+<w:styles xmlns:wp14="http://schemas.microsoft.com/office/word/2010/wordprocessingDrawing" xmlns:mc="http://schemas.openxmlformats.org/markup-compatibility/2006" xmlns:r="http://schemas.openxmlformats.org/officeDocument/2006/relationships" xmlns:w="http://schemas.openxmlformats.org/wordprocessingml/2006/main" xmlns:w14="http://schemas.microsoft.com/office/word/2010/wordml" xmlns:w15="http://schemas.microsoft.com/office/word/2012/wordml" mc:Ignorable="w14 w15 wp14">
   <w:docDefaults>
     <w:rPrDefault>
       <w:rPr>
-        <w:rFonts w:asciiTheme="minorHAnsi" w:eastAsiaTheme="minorHAnsi" w:hAnsiTheme="minorHAnsi" w:cstheme="minorBidi"/>
+        <w:rFonts w:asciiTheme="minorHAnsi" w:hAnsiTheme="minorHAnsi" w:eastAsiaTheme="minorHAnsi" w:cstheme="minorBidi"/>
         <w:sz w:val="22"/>
         <w:szCs w:val="22"/>
         <w:lang w:val="en-US" w:eastAsia="en-US" w:bidi="ar-SA"/>
@@ -4880,14 +4931,14 @@
   <w:latentStyles w:defLockedState="0" w:defUIPriority="99" w:defSemiHidden="0" w:defUnhideWhenUsed="0" w:defQFormat="0" w:count="382">
     <w:lsdException w:name="Normal" w:uiPriority="0" w:qFormat="1"/>
     <w:lsdException w:name="heading 1" w:uiPriority="0" w:qFormat="1"/>
-    <w:lsdException w:name="heading 2" w:semiHidden="1" w:uiPriority="0" w:unhideWhenUsed="1" w:qFormat="1"/>
-    <w:lsdException w:name="heading 3" w:semiHidden="1" w:uiPriority="0" w:unhideWhenUsed="1" w:qFormat="1"/>
-    <w:lsdException w:name="heading 4" w:semiHidden="1" w:uiPriority="0" w:unhideWhenUsed="1" w:qFormat="1"/>
-    <w:lsdException w:name="heading 5" w:semiHidden="1" w:uiPriority="0" w:unhideWhenUsed="1" w:qFormat="1"/>
-    <w:lsdException w:name="heading 6" w:semiHidden="1" w:uiPriority="0" w:unhideWhenUsed="1" w:qFormat="1"/>
-    <w:lsdException w:name="heading 7" w:semiHidden="1" w:uiPriority="0" w:unhideWhenUsed="1" w:qFormat="1"/>
-    <w:lsdException w:name="heading 8" w:semiHidden="1" w:uiPriority="0" w:unhideWhenUsed="1" w:qFormat="1"/>
-    <w:lsdException w:name="heading 9" w:semiHidden="1" w:uiPriority="0" w:unhideWhenUsed="1" w:qFormat="1"/>
+    <w:lsdException w:name="heading 2" w:uiPriority="0" w:semiHidden="1" w:unhideWhenUsed="1" w:qFormat="1"/>
+    <w:lsdException w:name="heading 3" w:uiPriority="0" w:semiHidden="1" w:unhideWhenUsed="1" w:qFormat="1"/>
+    <w:lsdException w:name="heading 4" w:uiPriority="0" w:semiHidden="1" w:unhideWhenUsed="1" w:qFormat="1"/>
+    <w:lsdException w:name="heading 5" w:uiPriority="0" w:semiHidden="1" w:unhideWhenUsed="1" w:qFormat="1"/>
+    <w:lsdException w:name="heading 6" w:uiPriority="0" w:semiHidden="1" w:unhideWhenUsed="1" w:qFormat="1"/>
+    <w:lsdException w:name="heading 7" w:uiPriority="0" w:semiHidden="1" w:unhideWhenUsed="1" w:qFormat="1"/>
+    <w:lsdException w:name="heading 8" w:uiPriority="0" w:semiHidden="1" w:unhideWhenUsed="1" w:qFormat="1"/>
+    <w:lsdException w:name="heading 9" w:uiPriority="0" w:semiHidden="1" w:unhideWhenUsed="1" w:qFormat="1"/>
     <w:lsdException w:name="index 1" w:semiHidden="1" w:unhideWhenUsed="1"/>
     <w:lsdException w:name="index 2" w:semiHidden="1" w:unhideWhenUsed="1"/>
     <w:lsdException w:name="index 3" w:semiHidden="1" w:unhideWhenUsed="1"/>
@@ -4897,29 +4948,29 @@
     <w:lsdException w:name="index 7" w:semiHidden="1" w:unhideWhenUsed="1"/>
     <w:lsdException w:name="index 8" w:semiHidden="1" w:unhideWhenUsed="1"/>
     <w:lsdException w:name="index 9" w:semiHidden="1" w:unhideWhenUsed="1"/>
-    <w:lsdException w:name="toc 1" w:semiHidden="1" w:uiPriority="39" w:unhideWhenUsed="1" w:qFormat="1"/>
-    <w:lsdException w:name="toc 2" w:semiHidden="1" w:uiPriority="39" w:unhideWhenUsed="1" w:qFormat="1"/>
-    <w:lsdException w:name="toc 3" w:semiHidden="1" w:uiPriority="39" w:unhideWhenUsed="1"/>
-    <w:lsdException w:name="toc 4" w:semiHidden="1" w:uiPriority="39" w:unhideWhenUsed="1"/>
-    <w:lsdException w:name="toc 5" w:semiHidden="1" w:uiPriority="39" w:unhideWhenUsed="1"/>
-    <w:lsdException w:name="toc 6" w:semiHidden="1" w:uiPriority="39" w:unhideWhenUsed="1"/>
-    <w:lsdException w:name="toc 7" w:semiHidden="1" w:uiPriority="39" w:unhideWhenUsed="1"/>
-    <w:lsdException w:name="toc 8" w:semiHidden="1" w:uiPriority="39" w:unhideWhenUsed="1"/>
-    <w:lsdException w:name="toc 9" w:semiHidden="1" w:uiPriority="39" w:unhideWhenUsed="1"/>
+    <w:lsdException w:name="toc 1" w:uiPriority="39" w:semiHidden="1" w:unhideWhenUsed="1" w:qFormat="1"/>
+    <w:lsdException w:name="toc 2" w:uiPriority="39" w:semiHidden="1" w:unhideWhenUsed="1" w:qFormat="1"/>
+    <w:lsdException w:name="toc 3" w:uiPriority="39" w:semiHidden="1" w:unhideWhenUsed="1"/>
+    <w:lsdException w:name="toc 4" w:uiPriority="39" w:semiHidden="1" w:unhideWhenUsed="1"/>
+    <w:lsdException w:name="toc 5" w:uiPriority="39" w:semiHidden="1" w:unhideWhenUsed="1"/>
+    <w:lsdException w:name="toc 6" w:uiPriority="39" w:semiHidden="1" w:unhideWhenUsed="1"/>
+    <w:lsdException w:name="toc 7" w:uiPriority="39" w:semiHidden="1" w:unhideWhenUsed="1"/>
+    <w:lsdException w:name="toc 8" w:uiPriority="39" w:semiHidden="1" w:unhideWhenUsed="1"/>
+    <w:lsdException w:name="toc 9" w:uiPriority="39" w:semiHidden="1" w:unhideWhenUsed="1"/>
     <w:lsdException w:name="Normal Indent" w:semiHidden="1" w:unhideWhenUsed="1"/>
     <w:lsdException w:name="footnote text" w:semiHidden="1" w:unhideWhenUsed="1"/>
     <w:lsdException w:name="annotation text" w:semiHidden="1" w:unhideWhenUsed="1"/>
     <w:lsdException w:name="header" w:semiHidden="1" w:unhideWhenUsed="1"/>
-    <w:lsdException w:name="footer" w:semiHidden="1" w:uiPriority="0" w:unhideWhenUsed="1"/>
+    <w:lsdException w:name="footer" w:uiPriority="0" w:semiHidden="1" w:unhideWhenUsed="1"/>
     <w:lsdException w:name="index heading" w:semiHidden="1" w:unhideWhenUsed="1"/>
-    <w:lsdException w:name="caption" w:semiHidden="1" w:uiPriority="0" w:unhideWhenUsed="1" w:qFormat="1"/>
+    <w:lsdException w:name="caption" w:uiPriority="0" w:semiHidden="1" w:unhideWhenUsed="1" w:qFormat="1"/>
     <w:lsdException w:name="table of figures" w:semiHidden="1" w:unhideWhenUsed="1"/>
     <w:lsdException w:name="envelope address" w:semiHidden="1" w:unhideWhenUsed="1"/>
     <w:lsdException w:name="envelope return" w:semiHidden="1" w:unhideWhenUsed="1"/>
     <w:lsdException w:name="footnote reference" w:semiHidden="1" w:unhideWhenUsed="1"/>
     <w:lsdException w:name="annotation reference" w:semiHidden="1" w:unhideWhenUsed="1"/>
     <w:lsdException w:name="line number" w:semiHidden="1" w:unhideWhenUsed="1"/>
-    <w:lsdException w:name="page number" w:semiHidden="1" w:uiPriority="0" w:unhideWhenUsed="1"/>
+    <w:lsdException w:name="page number" w:uiPriority="0" w:semiHidden="1" w:unhideWhenUsed="1"/>
     <w:lsdException w:name="endnote reference" w:semiHidden="1" w:unhideWhenUsed="1"/>
     <w:lsdException w:name="endnote text" w:semiHidden="1" w:unhideWhenUsed="1"/>
     <w:lsdException w:name="table of authorities" w:semiHidden="1" w:unhideWhenUsed="1"/>
@@ -4943,8 +4994,8 @@
     <w:lsdException w:name="Title" w:uiPriority="10" w:qFormat="1"/>
     <w:lsdException w:name="Closing" w:semiHidden="1" w:unhideWhenUsed="1"/>
     <w:lsdException w:name="Signature" w:semiHidden="1" w:unhideWhenUsed="1"/>
-    <w:lsdException w:name="Default Paragraph Font" w:semiHidden="1" w:uiPriority="1" w:unhideWhenUsed="1"/>
-    <w:lsdException w:name="Body Text" w:semiHidden="1" w:uiPriority="0" w:unhideWhenUsed="1"/>
+    <w:lsdException w:name="Default Paragraph Font" w:uiPriority="1" w:semiHidden="1" w:unhideWhenUsed="1"/>
+    <w:lsdException w:name="Body Text" w:uiPriority="0" w:semiHidden="1" w:unhideWhenUsed="1"/>
     <w:lsdException w:name="Body Text Indent" w:semiHidden="1" w:unhideWhenUsed="1"/>
     <w:lsdException w:name="List Continue" w:semiHidden="1" w:unhideWhenUsed="1"/>
     <w:lsdException w:name="List Continue 2" w:semiHidden="1" w:unhideWhenUsed="1"/>
@@ -5143,8 +5194,8 @@
     <w:lsdException w:name="Subtle Reference" w:uiPriority="31" w:qFormat="1"/>
     <w:lsdException w:name="Intense Reference" w:uiPriority="32" w:qFormat="1"/>
     <w:lsdException w:name="Book Title" w:uiPriority="33" w:qFormat="1"/>
-    <w:lsdException w:name="Bibliography" w:semiHidden="1" w:uiPriority="37" w:unhideWhenUsed="1"/>
-    <w:lsdException w:name="TOC Heading" w:semiHidden="1" w:uiPriority="39" w:unhideWhenUsed="1" w:qFormat="1"/>
+    <w:lsdException w:name="Bibliography" w:uiPriority="37" w:semiHidden="1" w:unhideWhenUsed="1"/>
+    <w:lsdException w:name="TOC Heading" w:uiPriority="39" w:semiHidden="1" w:unhideWhenUsed="1" w:qFormat="1"/>
     <w:lsdException w:name="Plain Table 1" w:uiPriority="41"/>
     <w:lsdException w:name="Plain Table 2" w:uiPriority="42"/>
     <w:lsdException w:name="Plain Table 3" w:uiPriority="43"/>
@@ -5252,7 +5303,7 @@
     <w:lsdException w:name="Mention" w:semiHidden="1" w:unhideWhenUsed="1"/>
     <w:lsdException w:name="Smart Hyperlink" w:semiHidden="1" w:unhideWhenUsed="1"/>
   </w:latentStyles>
-  <w:style w:type="paragraph" w:default="1" w:styleId="Normal">
+  <w:style w:type="paragraph" w:styleId="Normal" w:default="1">
     <w:name w:val="Normal"/>
     <w:qFormat/>
     <w:rsid w:val="00D17389"/>
@@ -5260,7 +5311,7 @@
       <w:spacing w:after="0" w:line="240" w:lineRule="auto"/>
     </w:pPr>
     <w:rPr>
-      <w:rFonts w:ascii="Arial" w:eastAsia="Times New Roman" w:hAnsi="Arial" w:cs="Times New Roman"/>
+      <w:rFonts w:ascii="Arial" w:hAnsi="Arial" w:eastAsia="Times New Roman" w:cs="Times New Roman"/>
       <w:sz w:val="20"/>
       <w:szCs w:val="20"/>
     </w:rPr>
@@ -5529,13 +5580,13 @@
       <w:szCs w:val="22"/>
     </w:rPr>
   </w:style>
-  <w:style w:type="character" w:default="1" w:styleId="DefaultParagraphFont">
+  <w:style w:type="character" w:styleId="DefaultParagraphFont" w:default="1">
     <w:name w:val="Default Paragraph Font"/>
     <w:uiPriority w:val="1"/>
     <w:semiHidden/>
     <w:unhideWhenUsed/>
   </w:style>
-  <w:style w:type="table" w:default="1" w:styleId="TableNormal">
+  <w:style w:type="table" w:styleId="TableNormal" w:default="1">
     <w:name w:val="Normal Table"/>
     <w:uiPriority w:val="99"/>
     <w:semiHidden/>
@@ -5550,7 +5601,7 @@
       </w:tblCellMar>
     </w:tblPr>
   </w:style>
-  <w:style w:type="numbering" w:default="1" w:styleId="NoList">
+  <w:style w:type="numbering" w:styleId="NoList" w:default="1">
     <w:name w:val="No List"/>
     <w:uiPriority w:val="99"/>
     <w:semiHidden/>
@@ -5570,7 +5621,7 @@
       </w:tabs>
     </w:pPr>
   </w:style>
-  <w:style w:type="character" w:customStyle="1" w:styleId="HeaderChar">
+  <w:style w:type="character" w:styleId="HeaderChar" w:customStyle="1">
     <w:name w:val="Header Char"/>
     <w:basedOn w:val="DefaultParagraphFont"/>
     <w:link w:val="Header"/>
@@ -5590,7 +5641,7 @@
       </w:tabs>
     </w:pPr>
   </w:style>
-  <w:style w:type="character" w:customStyle="1" w:styleId="FooterChar">
+  <w:style w:type="character" w:styleId="FooterChar" w:customStyle="1">
     <w:name w:val="Footer Char"/>
     <w:basedOn w:val="DefaultParagraphFont"/>
     <w:link w:val="Footer"/>
@@ -5607,12 +5658,12 @@
     <w:tblPr>
       <w:tblInd w:w="0" w:type="dxa"/>
       <w:tblBorders>
-        <w:top w:val="single" w:sz="4" w:space="0" w:color="auto"/>
-        <w:left w:val="single" w:sz="4" w:space="0" w:color="auto"/>
-        <w:bottom w:val="single" w:sz="4" w:space="0" w:color="auto"/>
-        <w:right w:val="single" w:sz="4" w:space="0" w:color="auto"/>
-        <w:insideH w:val="single" w:sz="4" w:space="0" w:color="auto"/>
-        <w:insideV w:val="single" w:sz="4" w:space="0" w:color="auto"/>
+        <w:top w:val="single" w:color="auto" w:sz="4" w:space="0"/>
+        <w:left w:val="single" w:color="auto" w:sz="4" w:space="0"/>
+        <w:bottom w:val="single" w:color="auto" w:sz="4" w:space="0"/>
+        <w:right w:val="single" w:color="auto" w:sz="4" w:space="0"/>
+        <w:insideH w:val="single" w:color="auto" w:sz="4" w:space="0"/>
+        <w:insideV w:val="single" w:color="auto" w:sz="4" w:space="0"/>
       </w:tblBorders>
       <w:tblCellMar>
         <w:top w:w="0" w:type="dxa"/>
@@ -5640,7 +5691,7 @@
     <w:basedOn w:val="DefaultParagraphFont"/>
     <w:rsid w:val="00FE0AEE"/>
   </w:style>
-  <w:style w:type="paragraph" w:customStyle="1" w:styleId="EYBullet1">
+  <w:style w:type="paragraph" w:styleId="EYBullet1" w:customStyle="1">
     <w:name w:val="EY Bullet 1"/>
     <w:basedOn w:val="Normal"/>
     <w:rsid w:val="00FE0AEE"/>
@@ -5661,7 +5712,7 @@
       <w:u w:val="single"/>
     </w:rPr>
   </w:style>
-  <w:style w:type="character" w:customStyle="1" w:styleId="UnresolvedMention">
+  <w:style w:type="character" w:styleId="UnresolvedMention" w:customStyle="1">
     <w:name w:val="Unresolved Mention"/>
     <w:basedOn w:val="DefaultParagraphFont"/>
     <w:uiPriority w:val="99"/>
@@ -5673,13 +5724,13 @@
       <w:shd w:val="clear" w:color="auto" w:fill="E1DFDD"/>
     </w:rPr>
   </w:style>
-  <w:style w:type="character" w:customStyle="1" w:styleId="Heading1Char">
+  <w:style w:type="character" w:styleId="Heading1Char" w:customStyle="1">
     <w:name w:val="Heading 1 Char"/>
     <w:basedOn w:val="DefaultParagraphFont"/>
     <w:link w:val="Heading1"/>
     <w:rsid w:val="00D17389"/>
     <w:rPr>
-      <w:rFonts w:ascii="Arial Bold" w:eastAsia="Times New Roman" w:hAnsi="Arial Bold" w:cs="Arial"/>
+      <w:rFonts w:ascii="Arial Bold" w:hAnsi="Arial Bold" w:eastAsia="Times New Roman" w:cs="Arial"/>
       <w:b/>
       <w:bCs/>
       <w:kern w:val="32"/>
@@ -5687,13 +5738,13 @@
       <w:szCs w:val="28"/>
     </w:rPr>
   </w:style>
-  <w:style w:type="character" w:customStyle="1" w:styleId="Heading2Char">
+  <w:style w:type="character" w:styleId="Heading2Char" w:customStyle="1">
     <w:name w:val="Heading 2 Char"/>
     <w:basedOn w:val="DefaultParagraphFont"/>
     <w:link w:val="Heading2"/>
     <w:rsid w:val="00D17389"/>
     <w:rPr>
-      <w:rFonts w:ascii="Arial Bold" w:eastAsia="Times New Roman" w:hAnsi="Arial Bold" w:cs="Arial"/>
+      <w:rFonts w:ascii="Arial Bold" w:hAnsi="Arial Bold" w:eastAsia="Times New Roman" w:cs="Arial"/>
       <w:b/>
       <w:bCs/>
       <w:iCs/>
@@ -5701,37 +5752,37 @@
       <w:szCs w:val="24"/>
     </w:rPr>
   </w:style>
-  <w:style w:type="character" w:customStyle="1" w:styleId="Heading3Char">
+  <w:style w:type="character" w:styleId="Heading3Char" w:customStyle="1">
     <w:name w:val="Heading 3 Char"/>
     <w:basedOn w:val="DefaultParagraphFont"/>
     <w:link w:val="Heading3"/>
     <w:rsid w:val="00D17389"/>
     <w:rPr>
-      <w:rFonts w:ascii="Arial Bold" w:eastAsia="Times New Roman" w:hAnsi="Arial Bold" w:cs="Arial"/>
+      <w:rFonts w:ascii="Arial Bold" w:hAnsi="Arial Bold" w:eastAsia="Times New Roman" w:cs="Arial"/>
       <w:b/>
       <w:bCs/>
       <w:i/>
     </w:rPr>
   </w:style>
-  <w:style w:type="character" w:customStyle="1" w:styleId="Heading4Char">
+  <w:style w:type="character" w:styleId="Heading4Char" w:customStyle="1">
     <w:name w:val="Heading 4 Char"/>
     <w:basedOn w:val="DefaultParagraphFont"/>
     <w:link w:val="Heading4"/>
     <w:rsid w:val="00D17389"/>
     <w:rPr>
-      <w:rFonts w:ascii="Arial" w:eastAsia="Times New Roman" w:hAnsi="Arial" w:cs="Arial"/>
+      <w:rFonts w:ascii="Arial" w:hAnsi="Arial" w:eastAsia="Times New Roman" w:cs="Arial"/>
       <w:b/>
       <w:bCs/>
       <w:i/>
     </w:rPr>
   </w:style>
-  <w:style w:type="character" w:customStyle="1" w:styleId="Heading5Char">
+  <w:style w:type="character" w:styleId="Heading5Char" w:customStyle="1">
     <w:name w:val="Heading 5 Char"/>
     <w:basedOn w:val="DefaultParagraphFont"/>
     <w:link w:val="Heading5"/>
     <w:rsid w:val="00D17389"/>
     <w:rPr>
-      <w:rFonts w:ascii="Times New Roman" w:eastAsia="Times New Roman" w:hAnsi="Times New Roman" w:cs="Times New Roman"/>
+      <w:rFonts w:ascii="Times New Roman" w:hAnsi="Times New Roman" w:eastAsia="Times New Roman" w:cs="Times New Roman"/>
       <w:b/>
       <w:bCs/>
       <w:i/>
@@ -5740,46 +5791,46 @@
       <w:szCs w:val="26"/>
     </w:rPr>
   </w:style>
-  <w:style w:type="character" w:customStyle="1" w:styleId="Heading6Char">
+  <w:style w:type="character" w:styleId="Heading6Char" w:customStyle="1">
     <w:name w:val="Heading 6 Char"/>
     <w:basedOn w:val="DefaultParagraphFont"/>
     <w:link w:val="Heading6"/>
     <w:rsid w:val="00D17389"/>
     <w:rPr>
-      <w:rFonts w:ascii="Times New Roman" w:eastAsia="Times New Roman" w:hAnsi="Times New Roman" w:cs="Times New Roman"/>
+      <w:rFonts w:ascii="Times New Roman" w:hAnsi="Times New Roman" w:eastAsia="Times New Roman" w:cs="Times New Roman"/>
       <w:b/>
       <w:bCs/>
     </w:rPr>
   </w:style>
-  <w:style w:type="character" w:customStyle="1" w:styleId="Heading7Char">
+  <w:style w:type="character" w:styleId="Heading7Char" w:customStyle="1">
     <w:name w:val="Heading 7 Char"/>
     <w:basedOn w:val="DefaultParagraphFont"/>
     <w:link w:val="Heading7"/>
     <w:rsid w:val="00D17389"/>
     <w:rPr>
-      <w:rFonts w:ascii="Times New Roman" w:eastAsia="Times New Roman" w:hAnsi="Times New Roman" w:cs="Times New Roman"/>
+      <w:rFonts w:ascii="Times New Roman" w:hAnsi="Times New Roman" w:eastAsia="Times New Roman" w:cs="Times New Roman"/>
       <w:szCs w:val="20"/>
     </w:rPr>
   </w:style>
-  <w:style w:type="character" w:customStyle="1" w:styleId="Heading8Char">
+  <w:style w:type="character" w:styleId="Heading8Char" w:customStyle="1">
     <w:name w:val="Heading 8 Char"/>
     <w:basedOn w:val="DefaultParagraphFont"/>
     <w:link w:val="Heading8"/>
     <w:rsid w:val="00D17389"/>
     <w:rPr>
-      <w:rFonts w:ascii="Times New Roman" w:eastAsia="Times New Roman" w:hAnsi="Times New Roman" w:cs="Times New Roman"/>
+      <w:rFonts w:ascii="Times New Roman" w:hAnsi="Times New Roman" w:eastAsia="Times New Roman" w:cs="Times New Roman"/>
       <w:i/>
       <w:iCs/>
       <w:szCs w:val="20"/>
     </w:rPr>
   </w:style>
-  <w:style w:type="character" w:customStyle="1" w:styleId="Heading9Char">
+  <w:style w:type="character" w:styleId="Heading9Char" w:customStyle="1">
     <w:name w:val="Heading 9 Char"/>
     <w:basedOn w:val="DefaultParagraphFont"/>
     <w:link w:val="Heading9"/>
     <w:rsid w:val="00D17389"/>
     <w:rPr>
-      <w:rFonts w:ascii="Arial" w:eastAsia="Times New Roman" w:hAnsi="Arial" w:cs="Arial"/>
+      <w:rFonts w:ascii="Arial" w:hAnsi="Arial" w:eastAsia="Times New Roman" w:cs="Arial"/>
     </w:rPr>
   </w:style>
   <w:style w:type="paragraph" w:styleId="TOC1">
@@ -5805,7 +5856,7 @@
       <w:sz w:val="22"/>
     </w:rPr>
   </w:style>
-  <w:style w:type="character" w:customStyle="1" w:styleId="TOC1Char">
+  <w:style w:type="character" w:styleId="TOC1Char" w:customStyle="1">
     <w:name w:val="TOC 1 Char"/>
     <w:basedOn w:val="DefaultParagraphFont"/>
     <w:link w:val="TOC1"/>
@@ -5835,7 +5886,7 @@
       <w:ind w:left="216"/>
     </w:pPr>
     <w:rPr>
-      <w:rFonts w:asciiTheme="minorHAnsi" w:eastAsiaTheme="minorEastAsia" w:hAnsiTheme="minorHAnsi" w:cs="Arial"/>
+      <w:rFonts w:cs="Arial" w:asciiTheme="minorHAnsi" w:hAnsiTheme="minorHAnsi" w:eastAsiaTheme="minorEastAsia"/>
       <w:noProof/>
       <w:sz w:val="22"/>
     </w:rPr>
@@ -5881,13 +5932,13 @@
       <w:spacing w:before="120" w:after="120"/>
     </w:pPr>
   </w:style>
-  <w:style w:type="paragraph" w:customStyle="1" w:styleId="StyleTitleAuto">
+  <w:style w:type="paragraph" w:styleId="StyleTitleAuto" w:customStyle="1">
     <w:name w:val="Style Title + Auto"/>
     <w:basedOn w:val="Title"/>
     <w:rsid w:val="00D17389"/>
     <w:pPr>
       <w:pBdr>
-        <w:bottom w:val="single" w:sz="8" w:space="4" w:color="4472C4" w:themeColor="accent1"/>
+        <w:bottom w:val="single" w:color="4472C4" w:themeColor="accent1" w:sz="8" w:space="4"/>
       </w:pBdr>
       <w:spacing w:after="300"/>
     </w:pPr>
@@ -5901,7 +5952,7 @@
       <w:szCs w:val="52"/>
     </w:rPr>
   </w:style>
-  <w:style w:type="paragraph" w:customStyle="1" w:styleId="FloridaBody">
+  <w:style w:type="paragraph" w:styleId="FloridaBody" w:customStyle="1">
     <w:name w:val="Florida  Body"/>
     <w:qFormat/>
     <w:rsid w:val="00D17389"/>
@@ -5910,13 +5961,13 @@
       <w:spacing w:before="120" w:after="120" w:line="240" w:lineRule="atLeast"/>
     </w:pPr>
     <w:rPr>
-      <w:rFonts w:ascii="Arial" w:eastAsia="EYInterstate Light" w:hAnsi="Arial" w:cs="Arial"/>
+      <w:rFonts w:ascii="Arial" w:hAnsi="Arial" w:eastAsia="EYInterstate Light" w:cs="Arial"/>
       <w:color w:val="000000"/>
       <w:sz w:val="20"/>
       <w:szCs w:val="20"/>
     </w:rPr>
   </w:style>
-  <w:style w:type="paragraph" w:customStyle="1" w:styleId="Default">
+  <w:style w:type="paragraph" w:styleId="Default" w:customStyle="1">
     <w:name w:val="Default"/>
     <w:rsid w:val="00D17389"/>
     <w:pPr>
@@ -5926,13 +5977,13 @@
       <w:spacing w:after="0" w:line="240" w:lineRule="auto"/>
     </w:pPr>
     <w:rPr>
-      <w:rFonts w:ascii="Calibri" w:eastAsia="Times New Roman" w:hAnsi="Calibri" w:cs="Calibri"/>
+      <w:rFonts w:ascii="Calibri" w:hAnsi="Calibri" w:eastAsia="Times New Roman" w:cs="Calibri"/>
       <w:color w:val="000000"/>
       <w:sz w:val="24"/>
       <w:szCs w:val="24"/>
     </w:rPr>
   </w:style>
-  <w:style w:type="character" w:customStyle="1" w:styleId="ListParagraphChar">
+  <w:style w:type="character" w:styleId="ListParagraphChar" w:customStyle="1">
     <w:name w:val="List Paragraph Char"/>
     <w:aliases w:val="RFP question Char,Use Case List Paragraph Char,Bullet List Paragraph Char,Aufzählung Char"/>
     <w:basedOn w:val="DefaultParagraphFont"/>
@@ -5941,12 +5992,12 @@
     <w:locked/>
     <w:rsid w:val="00D17389"/>
     <w:rPr>
-      <w:rFonts w:ascii="Arial" w:eastAsia="Times New Roman" w:hAnsi="Arial" w:cs="Times New Roman"/>
+      <w:rFonts w:ascii="Arial" w:hAnsi="Arial" w:eastAsia="Times New Roman" w:cs="Times New Roman"/>
       <w:sz w:val="20"/>
       <w:szCs w:val="20"/>
     </w:rPr>
   </w:style>
-  <w:style w:type="paragraph" w:customStyle="1" w:styleId="Table-Header-white">
+  <w:style w:type="paragraph" w:styleId="Table-Header-white" w:customStyle="1">
     <w:name w:val="Table-Header-white"/>
     <w:basedOn w:val="Normal"/>
     <w:qFormat/>
@@ -5955,14 +6006,14 @@
       <w:suppressAutoHyphens/>
     </w:pPr>
     <w:rPr>
-      <w:rFonts w:eastAsiaTheme="minorEastAsia" w:cs="Arial"/>
+      <w:rFonts w:cs="Arial" w:eastAsiaTheme="minorEastAsia"/>
       <w:b/>
       <w:color w:val="FFFFFF" w:themeColor="background1"/>
       <w:szCs w:val="22"/>
       <w:lang w:bidi="en-US"/>
     </w:rPr>
   </w:style>
-  <w:style w:type="paragraph" w:customStyle="1" w:styleId="Table-Header-black">
+  <w:style w:type="paragraph" w:styleId="Table-Header-black" w:customStyle="1">
     <w:name w:val="Table-Header-black"/>
     <w:basedOn w:val="Normal"/>
     <w:qFormat/>
@@ -5971,26 +6022,26 @@
       <w:suppressAutoHyphens/>
     </w:pPr>
     <w:rPr>
-      <w:rFonts w:eastAsiaTheme="minorEastAsia" w:cs="Arial"/>
+      <w:rFonts w:cs="Arial" w:eastAsiaTheme="minorEastAsia"/>
       <w:b/>
       <w:color w:val="000000" w:themeColor="text1"/>
       <w:szCs w:val="22"/>
       <w:lang w:bidi="en-US"/>
     </w:rPr>
   </w:style>
-  <w:style w:type="paragraph" w:customStyle="1" w:styleId="Table-text-9">
+  <w:style w:type="paragraph" w:styleId="Table-text-9" w:customStyle="1">
     <w:name w:val="Table-text-9"/>
     <w:basedOn w:val="Normal"/>
     <w:qFormat/>
     <w:rsid w:val="00D17389"/>
     <w:rPr>
-      <w:rFonts w:eastAsiaTheme="minorEastAsia" w:cs="Arial"/>
+      <w:rFonts w:cs="Arial" w:eastAsiaTheme="minorEastAsia"/>
       <w:sz w:val="18"/>
       <w:szCs w:val="22"/>
       <w:lang w:eastAsia="en-GB" w:bidi="en-US"/>
     </w:rPr>
   </w:style>
-  <w:style w:type="paragraph" w:customStyle="1" w:styleId="chart">
+  <w:style w:type="paragraph" w:styleId="chart" w:customStyle="1">
     <w:name w:val="chart"/>
     <w:basedOn w:val="Normal"/>
     <w:qFormat/>
@@ -6004,7 +6055,7 @@
       <w:rFonts w:cs="Arial"/>
     </w:rPr>
   </w:style>
-  <w:style w:type="paragraph" w:customStyle="1" w:styleId="Table-text-10">
+  <w:style w:type="paragraph" w:styleId="Table-text-10" w:customStyle="1">
     <w:name w:val="Table-text-10"/>
     <w:basedOn w:val="Normal"/>
     <w:qFormat/>
@@ -6042,13 +6093,13 @@
       <w:szCs w:val="18"/>
     </w:rPr>
   </w:style>
-  <w:style w:type="character" w:customStyle="1" w:styleId="BodyTextChar">
+  <w:style w:type="character" w:styleId="BodyTextChar" w:customStyle="1">
     <w:name w:val="Body Text Char"/>
     <w:basedOn w:val="DefaultParagraphFont"/>
     <w:link w:val="BodyText"/>
     <w:rsid w:val="00D17389"/>
     <w:rPr>
-      <w:rFonts w:ascii="EYInterstate Light" w:eastAsia="Times New Roman" w:hAnsi="EYInterstate Light" w:cs="Times New Roman"/>
+      <w:rFonts w:ascii="EYInterstate Light" w:hAnsi="EYInterstate Light" w:eastAsia="Times New Roman" w:cs="Times New Roman"/>
       <w:color w:val="000000"/>
       <w:spacing w:val="-4"/>
       <w:kern w:val="20"/>
@@ -6056,27 +6107,27 @@
       <w:szCs w:val="18"/>
     </w:rPr>
   </w:style>
-  <w:style w:type="paragraph" w:customStyle="1" w:styleId="FigureHeading">
+  <w:style w:type="paragraph" w:styleId="FigureHeading" w:customStyle="1">
     <w:name w:val="Figure Heading"/>
     <w:basedOn w:val="Default"/>
     <w:next w:val="Default"/>
     <w:uiPriority w:val="99"/>
     <w:rsid w:val="00D17389"/>
     <w:rPr>
-      <w:rFonts w:ascii="Times New Roman" w:eastAsia="PMingLiU" w:hAnsi="Times New Roman" w:cs="Times New Roman"/>
+      <w:rFonts w:ascii="Times New Roman" w:hAnsi="Times New Roman" w:eastAsia="PMingLiU" w:cs="Times New Roman"/>
     </w:rPr>
   </w:style>
-  <w:style w:type="paragraph" w:customStyle="1" w:styleId="Figuretext">
+  <w:style w:type="paragraph" w:styleId="Figuretext" w:customStyle="1">
     <w:name w:val="Figure text"/>
     <w:basedOn w:val="Default"/>
     <w:next w:val="Default"/>
     <w:uiPriority w:val="99"/>
     <w:rsid w:val="00D17389"/>
     <w:rPr>
-      <w:rFonts w:ascii="Times New Roman" w:eastAsia="PMingLiU" w:hAnsi="Times New Roman" w:cs="Times New Roman"/>
+      <w:rFonts w:ascii="Times New Roman" w:hAnsi="Times New Roman" w:eastAsia="PMingLiU" w:cs="Times New Roman"/>
     </w:rPr>
   </w:style>
-  <w:style w:type="paragraph" w:customStyle="1" w:styleId="TableParagraph">
+  <w:style w:type="paragraph" w:styleId="TableParagraph" w:customStyle="1">
     <w:name w:val="Table Paragraph"/>
     <w:basedOn w:val="Normal"/>
     <w:uiPriority w:val="1"/>
@@ -6086,17 +6137,17 @@
       <w:widowControl w:val="0"/>
     </w:pPr>
     <w:rPr>
-      <w:rFonts w:asciiTheme="minorHAnsi" w:eastAsiaTheme="minorHAnsi" w:hAnsiTheme="minorHAnsi" w:cstheme="minorBidi"/>
+      <w:rFonts w:asciiTheme="minorHAnsi" w:hAnsiTheme="minorHAnsi" w:eastAsiaTheme="minorHAnsi" w:cstheme="minorBidi"/>
       <w:sz w:val="22"/>
       <w:szCs w:val="22"/>
     </w:rPr>
   </w:style>
-  <w:style w:type="character" w:customStyle="1" w:styleId="normaltextrun">
+  <w:style w:type="character" w:styleId="normaltextrun" w:customStyle="1">
     <w:name w:val="normaltextrun"/>
     <w:basedOn w:val="DefaultParagraphFont"/>
     <w:rsid w:val="00D17389"/>
   </w:style>
-  <w:style w:type="character" w:customStyle="1" w:styleId="eop">
+  <w:style w:type="character" w:styleId="eop" w:customStyle="1">
     <w:name w:val="eop"/>
     <w:basedOn w:val="DefaultParagraphFont"/>
     <w:rsid w:val="00D17389"/>
@@ -6113,21 +6164,21 @@
       <w:contextualSpacing/>
     </w:pPr>
     <w:rPr>
-      <w:rFonts w:asciiTheme="majorHAnsi" w:eastAsiaTheme="majorEastAsia" w:hAnsiTheme="majorHAnsi" w:cstheme="majorBidi"/>
+      <w:rFonts w:asciiTheme="majorHAnsi" w:hAnsiTheme="majorHAnsi" w:eastAsiaTheme="majorEastAsia" w:cstheme="majorBidi"/>
       <w:spacing w:val="-10"/>
       <w:kern w:val="28"/>
       <w:sz w:val="56"/>
       <w:szCs w:val="56"/>
     </w:rPr>
   </w:style>
-  <w:style w:type="character" w:customStyle="1" w:styleId="TitleChar">
+  <w:style w:type="character" w:styleId="TitleChar" w:customStyle="1">
     <w:name w:val="Title Char"/>
     <w:basedOn w:val="DefaultParagraphFont"/>
     <w:link w:val="Title"/>
     <w:uiPriority w:val="10"/>
     <w:rsid w:val="00D17389"/>
     <w:rPr>
-      <w:rFonts w:asciiTheme="majorHAnsi" w:eastAsiaTheme="majorEastAsia" w:hAnsiTheme="majorHAnsi" w:cstheme="majorBidi"/>
+      <w:rFonts w:asciiTheme="majorHAnsi" w:hAnsiTheme="majorHAnsi" w:eastAsiaTheme="majorEastAsia" w:cstheme="majorBidi"/>
       <w:spacing w:val="-10"/>
       <w:kern w:val="28"/>
       <w:sz w:val="56"/>
@@ -6155,7 +6206,7 @@
     <w:unhideWhenUsed/>
     <w:rsid w:val="00C82A40"/>
   </w:style>
-  <w:style w:type="character" w:customStyle="1" w:styleId="CommentTextChar">
+  <w:style w:type="character" w:styleId="CommentTextChar" w:customStyle="1">
     <w:name w:val="Comment Text Char"/>
     <w:basedOn w:val="DefaultParagraphFont"/>
     <w:link w:val="CommentText"/>
@@ -6163,7 +6214,7 @@
     <w:semiHidden/>
     <w:rsid w:val="00C82A40"/>
     <w:rPr>
-      <w:rFonts w:ascii="Arial" w:eastAsia="Times New Roman" w:hAnsi="Arial" w:cs="Times New Roman"/>
+      <w:rFonts w:ascii="Arial" w:hAnsi="Arial" w:eastAsia="Times New Roman" w:cs="Times New Roman"/>
       <w:sz w:val="20"/>
       <w:szCs w:val="20"/>
     </w:rPr>
@@ -6182,7 +6233,7 @@
       <w:bCs/>
     </w:rPr>
   </w:style>
-  <w:style w:type="character" w:customStyle="1" w:styleId="CommentSubjectChar">
+  <w:style w:type="character" w:styleId="CommentSubjectChar" w:customStyle="1">
     <w:name w:val="Comment Subject Char"/>
     <w:basedOn w:val="CommentTextChar"/>
     <w:link w:val="CommentSubject"/>
@@ -6190,7 +6241,7 @@
     <w:semiHidden/>
     <w:rsid w:val="00C82A40"/>
     <w:rPr>
-      <w:rFonts w:ascii="Arial" w:eastAsia="Times New Roman" w:hAnsi="Arial" w:cs="Times New Roman"/>
+      <w:rFonts w:ascii="Arial" w:hAnsi="Arial" w:eastAsia="Times New Roman" w:cs="Times New Roman"/>
       <w:b/>
       <w:bCs/>
       <w:sz w:val="20"/>
@@ -6211,7 +6262,7 @@
       <w:szCs w:val="18"/>
     </w:rPr>
   </w:style>
-  <w:style w:type="character" w:customStyle="1" w:styleId="BalloonTextChar">
+  <w:style w:type="character" w:styleId="BalloonTextChar" w:customStyle="1">
     <w:name w:val="Balloon Text Char"/>
     <w:basedOn w:val="DefaultParagraphFont"/>
     <w:link w:val="BalloonText"/>
@@ -6219,7 +6270,7 @@
     <w:semiHidden/>
     <w:rsid w:val="00C82A40"/>
     <w:rPr>
-      <w:rFonts w:ascii="Segoe UI" w:eastAsia="Times New Roman" w:hAnsi="Segoe UI" w:cs="Segoe UI"/>
+      <w:rFonts w:ascii="Segoe UI" w:hAnsi="Segoe UI" w:eastAsia="Times New Roman" w:cs="Segoe UI"/>
       <w:sz w:val="18"/>
       <w:szCs w:val="18"/>
     </w:rPr>

</xml_diff>

<commit_message>
Added links to libraries
</commit_message>
<xml_diff>
--- a/pythonProj.docx
+++ b/pythonProj.docx
@@ -1,6 +1,6 @@
 
 <file path=word/document.xml><?xml version="1.0" encoding="utf-8"?>
-<w:document xmlns:wpc="http://schemas.microsoft.com/office/word/2010/wordprocessingCanvas" xmlns:cx="http://schemas.microsoft.com/office/drawing/2014/chartex" xmlns:cx1="http://schemas.microsoft.com/office/drawing/2015/9/8/chartex" xmlns:cx2="http://schemas.microsoft.com/office/drawing/2015/10/21/chartex" xmlns:cx3="http://schemas.microsoft.com/office/drawing/2016/5/9/chartex" xmlns:cx4="http://schemas.microsoft.com/office/drawing/2016/5/10/chartex" xmlns:cx5="http://schemas.microsoft.com/office/drawing/2016/5/11/chartex" xmlns:cx6="http://schemas.microsoft.com/office/drawing/2016/5/12/chartex" xmlns:cx7="http://schemas.microsoft.com/office/drawing/2016/5/13/chartex" xmlns:cx8="http://schemas.microsoft.com/office/drawing/2016/5/14/chartex" xmlns:mc="http://schemas.openxmlformats.org/markup-compatibility/2006" xmlns:aink="http://schemas.microsoft.com/office/drawing/2016/ink" xmlns:am3d="http://schemas.microsoft.com/office/drawing/2017/model3d" xmlns:o="urn:schemas-microsoft-com:office:office" xmlns:r="http://schemas.openxmlformats.org/officeDocument/2006/relationships" xmlns:m="http://schemas.openxmlformats.org/officeDocument/2006/math" xmlns:v="urn:schemas-microsoft-com:vml" xmlns:wp14="http://schemas.microsoft.com/office/word/2010/wordprocessingDrawing" xmlns:wp="http://schemas.openxmlformats.org/drawingml/2006/wordprocessingDrawing" xmlns:w10="urn:schemas-microsoft-com:office:word" xmlns:w="http://schemas.openxmlformats.org/wordprocessingml/2006/main" xmlns:w14="http://schemas.microsoft.com/office/word/2010/wordml" xmlns:w15="http://schemas.microsoft.com/office/word/2012/wordml" xmlns:w16cid="http://schemas.microsoft.com/office/word/2016/wordml/cid" xmlns:w16se="http://schemas.microsoft.com/office/word/2015/wordml/symex" xmlns:wpg="http://schemas.microsoft.com/office/word/2010/wordprocessingGroup" xmlns:wpi="http://schemas.microsoft.com/office/word/2010/wordprocessingInk" xmlns:wne="http://schemas.microsoft.com/office/word/2006/wordml" xmlns:wps="http://schemas.microsoft.com/office/word/2010/wordprocessingShape" mc:Ignorable="w14 w15 w16se w16cid wp14">
+<w:document xmlns:wpc="http://schemas.microsoft.com/office/word/2010/wordprocessingCanvas" xmlns:cx="http://schemas.microsoft.com/office/drawing/2014/chartex" xmlns:cx1="http://schemas.microsoft.com/office/drawing/2015/9/8/chartex" xmlns:cx2="http://schemas.microsoft.com/office/drawing/2015/10/21/chartex" xmlns:cx3="http://schemas.microsoft.com/office/drawing/2016/5/9/chartex" xmlns:cx4="http://schemas.microsoft.com/office/drawing/2016/5/10/chartex" xmlns:cx5="http://schemas.microsoft.com/office/drawing/2016/5/11/chartex" xmlns:cx6="http://schemas.microsoft.com/office/drawing/2016/5/12/chartex" xmlns:cx7="http://schemas.microsoft.com/office/drawing/2016/5/13/chartex" xmlns:cx8="http://schemas.microsoft.com/office/drawing/2016/5/14/chartex" xmlns:mc="http://schemas.openxmlformats.org/markup-compatibility/2006" xmlns:aink="http://schemas.microsoft.com/office/drawing/2016/ink" xmlns:am3d="http://schemas.microsoft.com/office/drawing/2017/model3d" xmlns:o="urn:schemas-microsoft-com:office:office" xmlns:r="http://schemas.openxmlformats.org/officeDocument/2006/relationships" xmlns:m="http://schemas.openxmlformats.org/officeDocument/2006/math" xmlns:v="urn:schemas-microsoft-com:vml" xmlns:wp14="http://schemas.microsoft.com/office/word/2010/wordprocessingDrawing" xmlns:wp="http://schemas.openxmlformats.org/drawingml/2006/wordprocessingDrawing" xmlns:w10="urn:schemas-microsoft-com:office:word" xmlns:w="http://schemas.openxmlformats.org/wordprocessingml/2006/main" xmlns:w14="http://schemas.microsoft.com/office/word/2010/wordml" xmlns:w15="http://schemas.microsoft.com/office/word/2012/wordml" xmlns:w16cex="http://schemas.microsoft.com/office/word/2018/wordml/cex" xmlns:w16cid="http://schemas.microsoft.com/office/word/2016/wordml/cid" xmlns:w16="http://schemas.microsoft.com/office/word/2018/wordml" xmlns:w16se="http://schemas.microsoft.com/office/word/2015/wordml/symex" xmlns:wpg="http://schemas.microsoft.com/office/word/2010/wordprocessingGroup" xmlns:wpi="http://schemas.microsoft.com/office/word/2010/wordprocessingInk" xmlns:wne="http://schemas.microsoft.com/office/word/2006/wordml" xmlns:wps="http://schemas.microsoft.com/office/word/2010/wordprocessingShape" mc:Ignorable="w14 w15 w16se w16cid w16 w16cex wp14">
   <w:body>
     <w:p>
       <w:pPr>
@@ -2643,7 +2643,7 @@
       <w:tr>
         <w:tc>
           <w:tcPr>
-            <w:tcW w:w="3212" w:type="dxa"/>
+            <w:tcW w:w="2647" w:type="dxa"/>
             <w:shd w:val="clear" w:color="auto" w:fill="D9D9D9" w:themeFill="background1" w:themeFillShade="D9"/>
           </w:tcPr>
           <w:p>
@@ -2664,7 +2664,7 @@
         </w:tc>
         <w:tc>
           <w:tcPr>
-            <w:tcW w:w="3213" w:type="dxa"/>
+            <w:tcW w:w="2517" w:type="dxa"/>
             <w:shd w:val="clear" w:color="auto" w:fill="D9D9D9" w:themeFill="background1" w:themeFillShade="D9"/>
           </w:tcPr>
           <w:p>
@@ -2685,7 +2685,7 @@
         </w:tc>
         <w:tc>
           <w:tcPr>
-            <w:tcW w:w="3213" w:type="dxa"/>
+            <w:tcW w:w="4474" w:type="dxa"/>
             <w:shd w:val="clear" w:color="auto" w:fill="D9D9D9" w:themeFill="background1" w:themeFillShade="D9"/>
           </w:tcPr>
           <w:p>
@@ -2708,7 +2708,7 @@
       <w:tr>
         <w:tc>
           <w:tcPr>
-            <w:tcW w:w="3212" w:type="dxa"/>
+            <w:tcW w:w="2647" w:type="dxa"/>
           </w:tcPr>
           <w:p>
             <w:r>
@@ -2718,7 +2718,7 @@
         </w:tc>
         <w:tc>
           <w:tcPr>
-            <w:tcW w:w="3213" w:type="dxa"/>
+            <w:tcW w:w="2517" w:type="dxa"/>
           </w:tcPr>
           <w:p>
             <w:r>
@@ -2728,7 +2728,7 @@
         </w:tc>
         <w:tc>
           <w:tcPr>
-            <w:tcW w:w="3213" w:type="dxa"/>
+            <w:tcW w:w="4474" w:type="dxa"/>
           </w:tcPr>
           <w:p>
             <w:hyperlink r:id="rId13">
@@ -2746,7 +2746,7 @@
       <w:tr>
         <w:tc>
           <w:tcPr>
-            <w:tcW w:w="3212" w:type="dxa"/>
+            <w:tcW w:w="2647" w:type="dxa"/>
           </w:tcPr>
           <w:p>
             <w:r>
@@ -2761,7 +2761,7 @@
         </w:tc>
         <w:tc>
           <w:tcPr>
-            <w:tcW w:w="3213" w:type="dxa"/>
+            <w:tcW w:w="2517" w:type="dxa"/>
           </w:tcPr>
           <w:p>
             <w:r>
@@ -2771,7 +2771,7 @@
         </w:tc>
         <w:tc>
           <w:tcPr>
-            <w:tcW w:w="3213" w:type="dxa"/>
+            <w:tcW w:w="4474" w:type="dxa"/>
           </w:tcPr>
           <w:p/>
         </w:tc>
@@ -2779,7 +2779,7 @@
       <w:tr>
         <w:tc>
           <w:tcPr>
-            <w:tcW w:w="3212" w:type="dxa"/>
+            <w:tcW w:w="2647" w:type="dxa"/>
           </w:tcPr>
           <w:p>
             <w:proofErr w:type="spellStart"/>
@@ -2787,14 +2787,11 @@
               <w:t>Numpy</w:t>
             </w:r>
             <w:proofErr w:type="spellEnd"/>
-            <w:r>
-              <w:t xml:space="preserve"> and Pandas</w:t>
-            </w:r>
-          </w:p>
-        </w:tc>
-        <w:tc>
-          <w:tcPr>
-            <w:tcW w:w="3213" w:type="dxa"/>
+          </w:p>
+        </w:tc>
+        <w:tc>
+          <w:tcPr>
+            <w:tcW w:w="2517" w:type="dxa"/>
           </w:tcPr>
           <w:p>
             <w:r>
@@ -2804,78 +2801,104 @@
         </w:tc>
         <w:tc>
           <w:tcPr>
-            <w:tcW w:w="3213" w:type="dxa"/>
-          </w:tcPr>
-          <w:p/>
+            <w:tcW w:w="4474" w:type="dxa"/>
+          </w:tcPr>
+          <w:p>
+            <w:hyperlink r:id="rId14" w:history="1">
+              <w:r>
+                <w:rPr>
+                  <w:rStyle w:val="Hyperlink"/>
+                </w:rPr>
+                <w:t>https://numpy.org/</w:t>
+              </w:r>
+            </w:hyperlink>
+          </w:p>
         </w:tc>
       </w:tr>
       <w:tr>
         <w:tc>
           <w:tcPr>
-            <w:tcW w:w="3212" w:type="dxa"/>
-          </w:tcPr>
-          <w:p>
-            <w:proofErr w:type="spellStart"/>
-            <w:r>
-              <w:t>Sklearn</w:t>
-            </w:r>
-            <w:proofErr w:type="spellEnd"/>
-          </w:p>
-        </w:tc>
-        <w:tc>
-          <w:tcPr>
-            <w:tcW w:w="3213" w:type="dxa"/>
-          </w:tcPr>
-          <w:p>
-            <w:r>
-              <w:t>Machine learning</w:t>
-            </w:r>
-          </w:p>
-        </w:tc>
-        <w:tc>
-          <w:tcPr>
-            <w:tcW w:w="3213" w:type="dxa"/>
-          </w:tcPr>
-          <w:p/>
+            <w:tcW w:w="2647" w:type="dxa"/>
+          </w:tcPr>
+          <w:p>
+            <w:r>
+              <w:t>P</w:t>
+            </w:r>
+            <w:r>
+              <w:t>andas</w:t>
+            </w:r>
+          </w:p>
+        </w:tc>
+        <w:tc>
+          <w:tcPr>
+            <w:tcW w:w="2517" w:type="dxa"/>
+          </w:tcPr>
+          <w:p>
+            <w:r>
+              <w:t>Data Manipulation</w:t>
+            </w:r>
+          </w:p>
+        </w:tc>
+        <w:tc>
+          <w:tcPr>
+            <w:tcW w:w="4474" w:type="dxa"/>
+          </w:tcPr>
+          <w:p>
+            <w:hyperlink r:id="rId15" w:history="1">
+              <w:r>
+                <w:rPr>
+                  <w:rStyle w:val="Hyperlink"/>
+                </w:rPr>
+                <w:t>https://pandas.pydata.org/</w:t>
+              </w:r>
+            </w:hyperlink>
+          </w:p>
         </w:tc>
       </w:tr>
       <w:tr>
         <w:tc>
           <w:tcPr>
-            <w:tcW w:w="3212" w:type="dxa"/>
+            <w:tcW w:w="2647" w:type="dxa"/>
           </w:tcPr>
           <w:p>
             <w:proofErr w:type="spellStart"/>
             <w:r>
-              <w:t>Yfinance</w:t>
+              <w:t>Sklearn</w:t>
             </w:r>
             <w:proofErr w:type="spellEnd"/>
           </w:p>
         </w:tc>
         <w:tc>
           <w:tcPr>
-            <w:tcW w:w="3213" w:type="dxa"/>
-          </w:tcPr>
-          <w:p>
-            <w:r>
-              <w:t>Stock m</w:t>
-            </w:r>
-            <w:bookmarkStart w:id="10" w:name="_GoBack"/>
-            <w:bookmarkEnd w:id="10"/>
-            <w:r>
-              <w:t xml:space="preserve">arket </w:t>
-            </w:r>
-          </w:p>
-        </w:tc>
-        <w:tc>
-          <w:tcPr>
-            <w:tcW w:w="3213" w:type="dxa"/>
-          </w:tcPr>
-          <w:p/>
+            <w:tcW w:w="2517" w:type="dxa"/>
+          </w:tcPr>
+          <w:p>
+            <w:r>
+              <w:t>Machine learning</w:t>
+            </w:r>
+          </w:p>
+        </w:tc>
+        <w:tc>
+          <w:tcPr>
+            <w:tcW w:w="4474" w:type="dxa"/>
+          </w:tcPr>
+          <w:p>
+            <w:hyperlink r:id="rId16" w:history="1">
+              <w:r>
+                <w:rPr>
+                  <w:rStyle w:val="Hyperlink"/>
+                </w:rPr>
+                <w:t>https://scikit-learn.org/stable/</w:t>
+              </w:r>
+            </w:hyperlink>
+          </w:p>
         </w:tc>
       </w:tr>
     </w:tbl>
-    <w:p/>
+    <w:p>
+      <w:bookmarkStart w:id="10" w:name="_GoBack"/>
+      <w:bookmarkEnd w:id="10"/>
+    </w:p>
     <w:p>
       <w:pPr>
         <w:pStyle w:val="Heading1"/>
@@ -3142,7 +3165,7 @@
                 <w:rStyle w:val="normaltextrun"/>
               </w:rPr>
             </w:pPr>
-            <w:hyperlink r:id="rId14" w:history="1">
+            <w:hyperlink r:id="rId17" w:history="1">
               <w:r>
                 <w:rPr>
                   <w:rStyle w:val="Hyperlink"/>
@@ -3156,7 +3179,7 @@
             <w:pPr>
               <w:pStyle w:val="EYBullet1"/>
             </w:pPr>
-            <w:hyperlink r:id="rId15" w:history="1">
+            <w:hyperlink r:id="rId18" w:history="1">
               <w:r>
                 <w:rPr>
                   <w:rStyle w:val="Hyperlink"/>
@@ -3368,7 +3391,7 @@
               </w:numPr>
               <w:ind w:left="360"/>
             </w:pPr>
-            <w:hyperlink r:id="rId16" w:history="1">
+            <w:hyperlink r:id="rId19" w:history="1">
               <w:r>
                 <w:rPr>
                   <w:rStyle w:val="Hyperlink"/>
@@ -3475,7 +3498,7 @@
               </w:numPr>
               <w:ind w:left="360"/>
             </w:pPr>
-            <w:hyperlink r:id="rId17" w:history="1">
+            <w:hyperlink r:id="rId20" w:history="1">
               <w:r>
                 <w:rPr>
                   <w:rStyle w:val="Hyperlink"/>
@@ -3590,7 +3613,7 @@
               </w:numPr>
               <w:ind w:left="360"/>
             </w:pPr>
-            <w:hyperlink r:id="rId18" w:history="1">
+            <w:hyperlink r:id="rId21" w:history="1">
               <w:r>
                 <w:rPr>
                   <w:rStyle w:val="Hyperlink"/>
@@ -3691,8 +3714,8 @@
       </w:r>
     </w:p>
     <w:sectPr>
-      <w:headerReference w:type="default" r:id="rId19"/>
-      <w:footerReference w:type="first" r:id="rId20"/>
+      <w:headerReference w:type="default" r:id="rId22"/>
+      <w:footerReference w:type="first" r:id="rId23"/>
       <w:type w:val="continuous"/>
       <w:pgSz w:w="12240" w:h="15840" w:code="1"/>
       <w:pgMar w:top="1440" w:right="1296" w:bottom="1440" w:left="1296" w:header="720" w:footer="720" w:gutter="0"/>
@@ -3706,7 +3729,7 @@
 </file>
 
 <file path=word/endnotes.xml><?xml version="1.0" encoding="utf-8"?>
-<w:endnotes xmlns:wpc="http://schemas.microsoft.com/office/word/2010/wordprocessingCanvas" xmlns:cx="http://schemas.microsoft.com/office/drawing/2014/chartex" xmlns:cx1="http://schemas.microsoft.com/office/drawing/2015/9/8/chartex" xmlns:cx2="http://schemas.microsoft.com/office/drawing/2015/10/21/chartex" xmlns:cx3="http://schemas.microsoft.com/office/drawing/2016/5/9/chartex" xmlns:cx4="http://schemas.microsoft.com/office/drawing/2016/5/10/chartex" xmlns:cx5="http://schemas.microsoft.com/office/drawing/2016/5/11/chartex" xmlns:cx6="http://schemas.microsoft.com/office/drawing/2016/5/12/chartex" xmlns:cx7="http://schemas.microsoft.com/office/drawing/2016/5/13/chartex" xmlns:cx8="http://schemas.microsoft.com/office/drawing/2016/5/14/chartex" xmlns:mc="http://schemas.openxmlformats.org/markup-compatibility/2006" xmlns:aink="http://schemas.microsoft.com/office/drawing/2016/ink" xmlns:am3d="http://schemas.microsoft.com/office/drawing/2017/model3d" xmlns:o="urn:schemas-microsoft-com:office:office" xmlns:r="http://schemas.openxmlformats.org/officeDocument/2006/relationships" xmlns:m="http://schemas.openxmlformats.org/officeDocument/2006/math" xmlns:v="urn:schemas-microsoft-com:vml" xmlns:wp14="http://schemas.microsoft.com/office/word/2010/wordprocessingDrawing" xmlns:wp="http://schemas.openxmlformats.org/drawingml/2006/wordprocessingDrawing" xmlns:w10="urn:schemas-microsoft-com:office:word" xmlns:w="http://schemas.openxmlformats.org/wordprocessingml/2006/main" xmlns:w14="http://schemas.microsoft.com/office/word/2010/wordml" xmlns:w15="http://schemas.microsoft.com/office/word/2012/wordml" xmlns:w16cid="http://schemas.microsoft.com/office/word/2016/wordml/cid" xmlns:w16se="http://schemas.microsoft.com/office/word/2015/wordml/symex" xmlns:wpg="http://schemas.microsoft.com/office/word/2010/wordprocessingGroup" xmlns:wpi="http://schemas.microsoft.com/office/word/2010/wordprocessingInk" xmlns:wne="http://schemas.microsoft.com/office/word/2006/wordml" xmlns:wps="http://schemas.microsoft.com/office/word/2010/wordprocessingShape" mc:Ignorable="w14 w15 w16se w16cid wp14">
+<w:endnotes xmlns:wpc="http://schemas.microsoft.com/office/word/2010/wordprocessingCanvas" xmlns:cx="http://schemas.microsoft.com/office/drawing/2014/chartex" xmlns:cx1="http://schemas.microsoft.com/office/drawing/2015/9/8/chartex" xmlns:cx2="http://schemas.microsoft.com/office/drawing/2015/10/21/chartex" xmlns:cx3="http://schemas.microsoft.com/office/drawing/2016/5/9/chartex" xmlns:cx4="http://schemas.microsoft.com/office/drawing/2016/5/10/chartex" xmlns:cx5="http://schemas.microsoft.com/office/drawing/2016/5/11/chartex" xmlns:cx6="http://schemas.microsoft.com/office/drawing/2016/5/12/chartex" xmlns:cx7="http://schemas.microsoft.com/office/drawing/2016/5/13/chartex" xmlns:cx8="http://schemas.microsoft.com/office/drawing/2016/5/14/chartex" xmlns:mc="http://schemas.openxmlformats.org/markup-compatibility/2006" xmlns:aink="http://schemas.microsoft.com/office/drawing/2016/ink" xmlns:am3d="http://schemas.microsoft.com/office/drawing/2017/model3d" xmlns:o="urn:schemas-microsoft-com:office:office" xmlns:r="http://schemas.openxmlformats.org/officeDocument/2006/relationships" xmlns:m="http://schemas.openxmlformats.org/officeDocument/2006/math" xmlns:v="urn:schemas-microsoft-com:vml" xmlns:wp14="http://schemas.microsoft.com/office/word/2010/wordprocessingDrawing" xmlns:wp="http://schemas.openxmlformats.org/drawingml/2006/wordprocessingDrawing" xmlns:w10="urn:schemas-microsoft-com:office:word" xmlns:w="http://schemas.openxmlformats.org/wordprocessingml/2006/main" xmlns:w14="http://schemas.microsoft.com/office/word/2010/wordml" xmlns:w15="http://schemas.microsoft.com/office/word/2012/wordml" xmlns:w16cex="http://schemas.microsoft.com/office/word/2018/wordml/cex" xmlns:w16cid="http://schemas.microsoft.com/office/word/2016/wordml/cid" xmlns:w16="http://schemas.microsoft.com/office/word/2018/wordml" xmlns:w16se="http://schemas.microsoft.com/office/word/2015/wordml/symex" xmlns:wpg="http://schemas.microsoft.com/office/word/2010/wordprocessingGroup" xmlns:wpi="http://schemas.microsoft.com/office/word/2010/wordprocessingInk" xmlns:wne="http://schemas.microsoft.com/office/word/2006/wordml" xmlns:wps="http://schemas.microsoft.com/office/word/2010/wordprocessingShape" mc:Ignorable="w14 w15 w16se w16cid w16 w16cex wp14">
   <w:endnote w:type="separator" w:id="-1">
     <w:p>
       <w:r>
@@ -3725,7 +3748,7 @@
 </file>
 
 <file path=word/footer1.xml><?xml version="1.0" encoding="utf-8"?>
-<w:ftr xmlns:wpc="http://schemas.microsoft.com/office/word/2010/wordprocessingCanvas" xmlns:cx="http://schemas.microsoft.com/office/drawing/2014/chartex" xmlns:cx1="http://schemas.microsoft.com/office/drawing/2015/9/8/chartex" xmlns:cx2="http://schemas.microsoft.com/office/drawing/2015/10/21/chartex" xmlns:cx3="http://schemas.microsoft.com/office/drawing/2016/5/9/chartex" xmlns:cx4="http://schemas.microsoft.com/office/drawing/2016/5/10/chartex" xmlns:cx5="http://schemas.microsoft.com/office/drawing/2016/5/11/chartex" xmlns:cx6="http://schemas.microsoft.com/office/drawing/2016/5/12/chartex" xmlns:cx7="http://schemas.microsoft.com/office/drawing/2016/5/13/chartex" xmlns:cx8="http://schemas.microsoft.com/office/drawing/2016/5/14/chartex" xmlns:mc="http://schemas.openxmlformats.org/markup-compatibility/2006" xmlns:aink="http://schemas.microsoft.com/office/drawing/2016/ink" xmlns:am3d="http://schemas.microsoft.com/office/drawing/2017/model3d" xmlns:o="urn:schemas-microsoft-com:office:office" xmlns:r="http://schemas.openxmlformats.org/officeDocument/2006/relationships" xmlns:m="http://schemas.openxmlformats.org/officeDocument/2006/math" xmlns:v="urn:schemas-microsoft-com:vml" xmlns:wp14="http://schemas.microsoft.com/office/word/2010/wordprocessingDrawing" xmlns:wp="http://schemas.openxmlformats.org/drawingml/2006/wordprocessingDrawing" xmlns:w10="urn:schemas-microsoft-com:office:word" xmlns:w="http://schemas.openxmlformats.org/wordprocessingml/2006/main" xmlns:w14="http://schemas.microsoft.com/office/word/2010/wordml" xmlns:w15="http://schemas.microsoft.com/office/word/2012/wordml" xmlns:w16cid="http://schemas.microsoft.com/office/word/2016/wordml/cid" xmlns:w16se="http://schemas.microsoft.com/office/word/2015/wordml/symex" xmlns:wpg="http://schemas.microsoft.com/office/word/2010/wordprocessingGroup" xmlns:wpi="http://schemas.microsoft.com/office/word/2010/wordprocessingInk" xmlns:wne="http://schemas.microsoft.com/office/word/2006/wordml" xmlns:wps="http://schemas.microsoft.com/office/word/2010/wordprocessingShape" mc:Ignorable="w14 w15 w16se w16cid wp14">
+<w:ftr xmlns:wpc="http://schemas.microsoft.com/office/word/2010/wordprocessingCanvas" xmlns:cx="http://schemas.microsoft.com/office/drawing/2014/chartex" xmlns:cx1="http://schemas.microsoft.com/office/drawing/2015/9/8/chartex" xmlns:cx2="http://schemas.microsoft.com/office/drawing/2015/10/21/chartex" xmlns:cx3="http://schemas.microsoft.com/office/drawing/2016/5/9/chartex" xmlns:cx4="http://schemas.microsoft.com/office/drawing/2016/5/10/chartex" xmlns:cx5="http://schemas.microsoft.com/office/drawing/2016/5/11/chartex" xmlns:cx6="http://schemas.microsoft.com/office/drawing/2016/5/12/chartex" xmlns:cx7="http://schemas.microsoft.com/office/drawing/2016/5/13/chartex" xmlns:cx8="http://schemas.microsoft.com/office/drawing/2016/5/14/chartex" xmlns:mc="http://schemas.openxmlformats.org/markup-compatibility/2006" xmlns:aink="http://schemas.microsoft.com/office/drawing/2016/ink" xmlns:am3d="http://schemas.microsoft.com/office/drawing/2017/model3d" xmlns:o="urn:schemas-microsoft-com:office:office" xmlns:r="http://schemas.openxmlformats.org/officeDocument/2006/relationships" xmlns:m="http://schemas.openxmlformats.org/officeDocument/2006/math" xmlns:v="urn:schemas-microsoft-com:vml" xmlns:wp14="http://schemas.microsoft.com/office/word/2010/wordprocessingDrawing" xmlns:wp="http://schemas.openxmlformats.org/drawingml/2006/wordprocessingDrawing" xmlns:w10="urn:schemas-microsoft-com:office:word" xmlns:w="http://schemas.openxmlformats.org/wordprocessingml/2006/main" xmlns:w14="http://schemas.microsoft.com/office/word/2010/wordml" xmlns:w15="http://schemas.microsoft.com/office/word/2012/wordml" xmlns:w16cex="http://schemas.microsoft.com/office/word/2018/wordml/cex" xmlns:w16cid="http://schemas.microsoft.com/office/word/2016/wordml/cid" xmlns:w16="http://schemas.microsoft.com/office/word/2018/wordml" xmlns:w16se="http://schemas.microsoft.com/office/word/2015/wordml/symex" xmlns:wpg="http://schemas.microsoft.com/office/word/2010/wordprocessingGroup" xmlns:wpi="http://schemas.microsoft.com/office/word/2010/wordprocessingInk" xmlns:wne="http://schemas.microsoft.com/office/word/2006/wordml" xmlns:wps="http://schemas.microsoft.com/office/word/2010/wordprocessingShape" mc:Ignorable="w14 w15 w16se w16cid w16 w16cex wp14">
   <w:p>
     <w:pPr>
       <w:pStyle w:val="Footer"/>
@@ -3745,7 +3768,7 @@
 </file>
 
 <file path=word/footer2.xml><?xml version="1.0" encoding="utf-8"?>
-<w:ftr xmlns:wpc="http://schemas.microsoft.com/office/word/2010/wordprocessingCanvas" xmlns:cx="http://schemas.microsoft.com/office/drawing/2014/chartex" xmlns:cx1="http://schemas.microsoft.com/office/drawing/2015/9/8/chartex" xmlns:cx2="http://schemas.microsoft.com/office/drawing/2015/10/21/chartex" xmlns:cx3="http://schemas.microsoft.com/office/drawing/2016/5/9/chartex" xmlns:cx4="http://schemas.microsoft.com/office/drawing/2016/5/10/chartex" xmlns:cx5="http://schemas.microsoft.com/office/drawing/2016/5/11/chartex" xmlns:cx6="http://schemas.microsoft.com/office/drawing/2016/5/12/chartex" xmlns:cx7="http://schemas.microsoft.com/office/drawing/2016/5/13/chartex" xmlns:cx8="http://schemas.microsoft.com/office/drawing/2016/5/14/chartex" xmlns:mc="http://schemas.openxmlformats.org/markup-compatibility/2006" xmlns:aink="http://schemas.microsoft.com/office/drawing/2016/ink" xmlns:am3d="http://schemas.microsoft.com/office/drawing/2017/model3d" xmlns:o="urn:schemas-microsoft-com:office:office" xmlns:r="http://schemas.openxmlformats.org/officeDocument/2006/relationships" xmlns:m="http://schemas.openxmlformats.org/officeDocument/2006/math" xmlns:v="urn:schemas-microsoft-com:vml" xmlns:wp14="http://schemas.microsoft.com/office/word/2010/wordprocessingDrawing" xmlns:wp="http://schemas.openxmlformats.org/drawingml/2006/wordprocessingDrawing" xmlns:w10="urn:schemas-microsoft-com:office:word" xmlns:w="http://schemas.openxmlformats.org/wordprocessingml/2006/main" xmlns:w14="http://schemas.microsoft.com/office/word/2010/wordml" xmlns:w15="http://schemas.microsoft.com/office/word/2012/wordml" xmlns:w16cid="http://schemas.microsoft.com/office/word/2016/wordml/cid" xmlns:w16se="http://schemas.microsoft.com/office/word/2015/wordml/symex" xmlns:wpg="http://schemas.microsoft.com/office/word/2010/wordprocessingGroup" xmlns:wpi="http://schemas.microsoft.com/office/word/2010/wordprocessingInk" xmlns:wne="http://schemas.microsoft.com/office/word/2006/wordml" xmlns:wps="http://schemas.microsoft.com/office/word/2010/wordprocessingShape" mc:Ignorable="w14 w15 w16se w16cid wp14">
+<w:ftr xmlns:wpc="http://schemas.microsoft.com/office/word/2010/wordprocessingCanvas" xmlns:cx="http://schemas.microsoft.com/office/drawing/2014/chartex" xmlns:cx1="http://schemas.microsoft.com/office/drawing/2015/9/8/chartex" xmlns:cx2="http://schemas.microsoft.com/office/drawing/2015/10/21/chartex" xmlns:cx3="http://schemas.microsoft.com/office/drawing/2016/5/9/chartex" xmlns:cx4="http://schemas.microsoft.com/office/drawing/2016/5/10/chartex" xmlns:cx5="http://schemas.microsoft.com/office/drawing/2016/5/11/chartex" xmlns:cx6="http://schemas.microsoft.com/office/drawing/2016/5/12/chartex" xmlns:cx7="http://schemas.microsoft.com/office/drawing/2016/5/13/chartex" xmlns:cx8="http://schemas.microsoft.com/office/drawing/2016/5/14/chartex" xmlns:mc="http://schemas.openxmlformats.org/markup-compatibility/2006" xmlns:aink="http://schemas.microsoft.com/office/drawing/2016/ink" xmlns:am3d="http://schemas.microsoft.com/office/drawing/2017/model3d" xmlns:o="urn:schemas-microsoft-com:office:office" xmlns:r="http://schemas.openxmlformats.org/officeDocument/2006/relationships" xmlns:m="http://schemas.openxmlformats.org/officeDocument/2006/math" xmlns:v="urn:schemas-microsoft-com:vml" xmlns:wp14="http://schemas.microsoft.com/office/word/2010/wordprocessingDrawing" xmlns:wp="http://schemas.openxmlformats.org/drawingml/2006/wordprocessingDrawing" xmlns:w10="urn:schemas-microsoft-com:office:word" xmlns:w="http://schemas.openxmlformats.org/wordprocessingml/2006/main" xmlns:w14="http://schemas.microsoft.com/office/word/2010/wordml" xmlns:w15="http://schemas.microsoft.com/office/word/2012/wordml" xmlns:w16cex="http://schemas.microsoft.com/office/word/2018/wordml/cex" xmlns:w16cid="http://schemas.microsoft.com/office/word/2016/wordml/cid" xmlns:w16="http://schemas.microsoft.com/office/word/2018/wordml" xmlns:w16se="http://schemas.microsoft.com/office/word/2015/wordml/symex" xmlns:wpg="http://schemas.microsoft.com/office/word/2010/wordprocessingGroup" xmlns:wpi="http://schemas.microsoft.com/office/word/2010/wordprocessingInk" xmlns:wne="http://schemas.microsoft.com/office/word/2006/wordml" xmlns:wps="http://schemas.microsoft.com/office/word/2010/wordprocessingShape" mc:Ignorable="w14 w15 w16se w16cid w16 w16cex wp14">
   <w:p>
     <w:pPr>
       <w:pStyle w:val="Footer"/>
@@ -3827,7 +3850,7 @@
 </file>
 
 <file path=word/footer3.xml><?xml version="1.0" encoding="utf-8"?>
-<w:ftr xmlns:wpc="http://schemas.microsoft.com/office/word/2010/wordprocessingCanvas" xmlns:cx="http://schemas.microsoft.com/office/drawing/2014/chartex" xmlns:cx1="http://schemas.microsoft.com/office/drawing/2015/9/8/chartex" xmlns:cx2="http://schemas.microsoft.com/office/drawing/2015/10/21/chartex" xmlns:cx3="http://schemas.microsoft.com/office/drawing/2016/5/9/chartex" xmlns:cx4="http://schemas.microsoft.com/office/drawing/2016/5/10/chartex" xmlns:cx5="http://schemas.microsoft.com/office/drawing/2016/5/11/chartex" xmlns:cx6="http://schemas.microsoft.com/office/drawing/2016/5/12/chartex" xmlns:cx7="http://schemas.microsoft.com/office/drawing/2016/5/13/chartex" xmlns:cx8="http://schemas.microsoft.com/office/drawing/2016/5/14/chartex" xmlns:mc="http://schemas.openxmlformats.org/markup-compatibility/2006" xmlns:aink="http://schemas.microsoft.com/office/drawing/2016/ink" xmlns:am3d="http://schemas.microsoft.com/office/drawing/2017/model3d" xmlns:o="urn:schemas-microsoft-com:office:office" xmlns:r="http://schemas.openxmlformats.org/officeDocument/2006/relationships" xmlns:m="http://schemas.openxmlformats.org/officeDocument/2006/math" xmlns:v="urn:schemas-microsoft-com:vml" xmlns:wp14="http://schemas.microsoft.com/office/word/2010/wordprocessingDrawing" xmlns:wp="http://schemas.openxmlformats.org/drawingml/2006/wordprocessingDrawing" xmlns:w10="urn:schemas-microsoft-com:office:word" xmlns:w="http://schemas.openxmlformats.org/wordprocessingml/2006/main" xmlns:w14="http://schemas.microsoft.com/office/word/2010/wordml" xmlns:w15="http://schemas.microsoft.com/office/word/2012/wordml" xmlns:w16cid="http://schemas.microsoft.com/office/word/2016/wordml/cid" xmlns:w16se="http://schemas.microsoft.com/office/word/2015/wordml/symex" xmlns:wpg="http://schemas.microsoft.com/office/word/2010/wordprocessingGroup" xmlns:wpi="http://schemas.microsoft.com/office/word/2010/wordprocessingInk" xmlns:wne="http://schemas.microsoft.com/office/word/2006/wordml" xmlns:wps="http://schemas.microsoft.com/office/word/2010/wordprocessingShape" mc:Ignorable="w14 w15 w16se w16cid wp14">
+<w:ftr xmlns:wpc="http://schemas.microsoft.com/office/word/2010/wordprocessingCanvas" xmlns:cx="http://schemas.microsoft.com/office/drawing/2014/chartex" xmlns:cx1="http://schemas.microsoft.com/office/drawing/2015/9/8/chartex" xmlns:cx2="http://schemas.microsoft.com/office/drawing/2015/10/21/chartex" xmlns:cx3="http://schemas.microsoft.com/office/drawing/2016/5/9/chartex" xmlns:cx4="http://schemas.microsoft.com/office/drawing/2016/5/10/chartex" xmlns:cx5="http://schemas.microsoft.com/office/drawing/2016/5/11/chartex" xmlns:cx6="http://schemas.microsoft.com/office/drawing/2016/5/12/chartex" xmlns:cx7="http://schemas.microsoft.com/office/drawing/2016/5/13/chartex" xmlns:cx8="http://schemas.microsoft.com/office/drawing/2016/5/14/chartex" xmlns:mc="http://schemas.openxmlformats.org/markup-compatibility/2006" xmlns:aink="http://schemas.microsoft.com/office/drawing/2016/ink" xmlns:am3d="http://schemas.microsoft.com/office/drawing/2017/model3d" xmlns:o="urn:schemas-microsoft-com:office:office" xmlns:r="http://schemas.openxmlformats.org/officeDocument/2006/relationships" xmlns:m="http://schemas.openxmlformats.org/officeDocument/2006/math" xmlns:v="urn:schemas-microsoft-com:vml" xmlns:wp14="http://schemas.microsoft.com/office/word/2010/wordprocessingDrawing" xmlns:wp="http://schemas.openxmlformats.org/drawingml/2006/wordprocessingDrawing" xmlns:w10="urn:schemas-microsoft-com:office:word" xmlns:w="http://schemas.openxmlformats.org/wordprocessingml/2006/main" xmlns:w14="http://schemas.microsoft.com/office/word/2010/wordml" xmlns:w15="http://schemas.microsoft.com/office/word/2012/wordml" xmlns:w16cex="http://schemas.microsoft.com/office/word/2018/wordml/cex" xmlns:w16cid="http://schemas.microsoft.com/office/word/2016/wordml/cid" xmlns:w16="http://schemas.microsoft.com/office/word/2018/wordml" xmlns:w16se="http://schemas.microsoft.com/office/word/2015/wordml/symex" xmlns:wpg="http://schemas.microsoft.com/office/word/2010/wordprocessingGroup" xmlns:wpi="http://schemas.microsoft.com/office/word/2010/wordprocessingInk" xmlns:wne="http://schemas.microsoft.com/office/word/2006/wordml" xmlns:wps="http://schemas.microsoft.com/office/word/2010/wordprocessingShape" mc:Ignorable="w14 w15 w16se w16cid w16 w16cex wp14">
   <w:p>
     <w:pPr>
       <w:pStyle w:val="Footer"/>
@@ -3917,7 +3940,7 @@
 </file>
 
 <file path=word/footnotes.xml><?xml version="1.0" encoding="utf-8"?>
-<w:footnotes xmlns:wpc="http://schemas.microsoft.com/office/word/2010/wordprocessingCanvas" xmlns:cx="http://schemas.microsoft.com/office/drawing/2014/chartex" xmlns:cx1="http://schemas.microsoft.com/office/drawing/2015/9/8/chartex" xmlns:cx2="http://schemas.microsoft.com/office/drawing/2015/10/21/chartex" xmlns:cx3="http://schemas.microsoft.com/office/drawing/2016/5/9/chartex" xmlns:cx4="http://schemas.microsoft.com/office/drawing/2016/5/10/chartex" xmlns:cx5="http://schemas.microsoft.com/office/drawing/2016/5/11/chartex" xmlns:cx6="http://schemas.microsoft.com/office/drawing/2016/5/12/chartex" xmlns:cx7="http://schemas.microsoft.com/office/drawing/2016/5/13/chartex" xmlns:cx8="http://schemas.microsoft.com/office/drawing/2016/5/14/chartex" xmlns:mc="http://schemas.openxmlformats.org/markup-compatibility/2006" xmlns:aink="http://schemas.microsoft.com/office/drawing/2016/ink" xmlns:am3d="http://schemas.microsoft.com/office/drawing/2017/model3d" xmlns:o="urn:schemas-microsoft-com:office:office" xmlns:r="http://schemas.openxmlformats.org/officeDocument/2006/relationships" xmlns:m="http://schemas.openxmlformats.org/officeDocument/2006/math" xmlns:v="urn:schemas-microsoft-com:vml" xmlns:wp14="http://schemas.microsoft.com/office/word/2010/wordprocessingDrawing" xmlns:wp="http://schemas.openxmlformats.org/drawingml/2006/wordprocessingDrawing" xmlns:w10="urn:schemas-microsoft-com:office:word" xmlns:w="http://schemas.openxmlformats.org/wordprocessingml/2006/main" xmlns:w14="http://schemas.microsoft.com/office/word/2010/wordml" xmlns:w15="http://schemas.microsoft.com/office/word/2012/wordml" xmlns:w16cid="http://schemas.microsoft.com/office/word/2016/wordml/cid" xmlns:w16se="http://schemas.microsoft.com/office/word/2015/wordml/symex" xmlns:wpg="http://schemas.microsoft.com/office/word/2010/wordprocessingGroup" xmlns:wpi="http://schemas.microsoft.com/office/word/2010/wordprocessingInk" xmlns:wne="http://schemas.microsoft.com/office/word/2006/wordml" xmlns:wps="http://schemas.microsoft.com/office/word/2010/wordprocessingShape" mc:Ignorable="w14 w15 w16se w16cid wp14">
+<w:footnotes xmlns:wpc="http://schemas.microsoft.com/office/word/2010/wordprocessingCanvas" xmlns:cx="http://schemas.microsoft.com/office/drawing/2014/chartex" xmlns:cx1="http://schemas.microsoft.com/office/drawing/2015/9/8/chartex" xmlns:cx2="http://schemas.microsoft.com/office/drawing/2015/10/21/chartex" xmlns:cx3="http://schemas.microsoft.com/office/drawing/2016/5/9/chartex" xmlns:cx4="http://schemas.microsoft.com/office/drawing/2016/5/10/chartex" xmlns:cx5="http://schemas.microsoft.com/office/drawing/2016/5/11/chartex" xmlns:cx6="http://schemas.microsoft.com/office/drawing/2016/5/12/chartex" xmlns:cx7="http://schemas.microsoft.com/office/drawing/2016/5/13/chartex" xmlns:cx8="http://schemas.microsoft.com/office/drawing/2016/5/14/chartex" xmlns:mc="http://schemas.openxmlformats.org/markup-compatibility/2006" xmlns:aink="http://schemas.microsoft.com/office/drawing/2016/ink" xmlns:am3d="http://schemas.microsoft.com/office/drawing/2017/model3d" xmlns:o="urn:schemas-microsoft-com:office:office" xmlns:r="http://schemas.openxmlformats.org/officeDocument/2006/relationships" xmlns:m="http://schemas.openxmlformats.org/officeDocument/2006/math" xmlns:v="urn:schemas-microsoft-com:vml" xmlns:wp14="http://schemas.microsoft.com/office/word/2010/wordprocessingDrawing" xmlns:wp="http://schemas.openxmlformats.org/drawingml/2006/wordprocessingDrawing" xmlns:w10="urn:schemas-microsoft-com:office:word" xmlns:w="http://schemas.openxmlformats.org/wordprocessingml/2006/main" xmlns:w14="http://schemas.microsoft.com/office/word/2010/wordml" xmlns:w15="http://schemas.microsoft.com/office/word/2012/wordml" xmlns:w16cex="http://schemas.microsoft.com/office/word/2018/wordml/cex" xmlns:w16cid="http://schemas.microsoft.com/office/word/2016/wordml/cid" xmlns:w16="http://schemas.microsoft.com/office/word/2018/wordml" xmlns:w16se="http://schemas.microsoft.com/office/word/2015/wordml/symex" xmlns:wpg="http://schemas.microsoft.com/office/word/2010/wordprocessingGroup" xmlns:wpi="http://schemas.microsoft.com/office/word/2010/wordprocessingInk" xmlns:wne="http://schemas.microsoft.com/office/word/2006/wordml" xmlns:wps="http://schemas.microsoft.com/office/word/2010/wordprocessingShape" mc:Ignorable="w14 w15 w16se w16cid w16 w16cex wp14">
   <w:footnote w:type="separator" w:id="-1">
     <w:p>
       <w:r>
@@ -3936,7 +3959,7 @@
 </file>
 
 <file path=word/header1.xml><?xml version="1.0" encoding="utf-8"?>
-<w:hdr xmlns:wpc="http://schemas.microsoft.com/office/word/2010/wordprocessingCanvas" xmlns:cx="http://schemas.microsoft.com/office/drawing/2014/chartex" xmlns:cx1="http://schemas.microsoft.com/office/drawing/2015/9/8/chartex" xmlns:cx2="http://schemas.microsoft.com/office/drawing/2015/10/21/chartex" xmlns:cx3="http://schemas.microsoft.com/office/drawing/2016/5/9/chartex" xmlns:cx4="http://schemas.microsoft.com/office/drawing/2016/5/10/chartex" xmlns:cx5="http://schemas.microsoft.com/office/drawing/2016/5/11/chartex" xmlns:cx6="http://schemas.microsoft.com/office/drawing/2016/5/12/chartex" xmlns:cx7="http://schemas.microsoft.com/office/drawing/2016/5/13/chartex" xmlns:cx8="http://schemas.microsoft.com/office/drawing/2016/5/14/chartex" xmlns:mc="http://schemas.openxmlformats.org/markup-compatibility/2006" xmlns:aink="http://schemas.microsoft.com/office/drawing/2016/ink" xmlns:am3d="http://schemas.microsoft.com/office/drawing/2017/model3d" xmlns:o="urn:schemas-microsoft-com:office:office" xmlns:r="http://schemas.openxmlformats.org/officeDocument/2006/relationships" xmlns:m="http://schemas.openxmlformats.org/officeDocument/2006/math" xmlns:v="urn:schemas-microsoft-com:vml" xmlns:wp14="http://schemas.microsoft.com/office/word/2010/wordprocessingDrawing" xmlns:wp="http://schemas.openxmlformats.org/drawingml/2006/wordprocessingDrawing" xmlns:w10="urn:schemas-microsoft-com:office:word" xmlns:w="http://schemas.openxmlformats.org/wordprocessingml/2006/main" xmlns:w14="http://schemas.microsoft.com/office/word/2010/wordml" xmlns:w15="http://schemas.microsoft.com/office/word/2012/wordml" xmlns:w16cid="http://schemas.microsoft.com/office/word/2016/wordml/cid" xmlns:w16se="http://schemas.microsoft.com/office/word/2015/wordml/symex" xmlns:wpg="http://schemas.microsoft.com/office/word/2010/wordprocessingGroup" xmlns:wpi="http://schemas.microsoft.com/office/word/2010/wordprocessingInk" xmlns:wne="http://schemas.microsoft.com/office/word/2006/wordml" xmlns:wps="http://schemas.microsoft.com/office/word/2010/wordprocessingShape" mc:Ignorable="w14 w15 w16se w16cid wp14">
+<w:hdr xmlns:wpc="http://schemas.microsoft.com/office/word/2010/wordprocessingCanvas" xmlns:cx="http://schemas.microsoft.com/office/drawing/2014/chartex" xmlns:cx1="http://schemas.microsoft.com/office/drawing/2015/9/8/chartex" xmlns:cx2="http://schemas.microsoft.com/office/drawing/2015/10/21/chartex" xmlns:cx3="http://schemas.microsoft.com/office/drawing/2016/5/9/chartex" xmlns:cx4="http://schemas.microsoft.com/office/drawing/2016/5/10/chartex" xmlns:cx5="http://schemas.microsoft.com/office/drawing/2016/5/11/chartex" xmlns:cx6="http://schemas.microsoft.com/office/drawing/2016/5/12/chartex" xmlns:cx7="http://schemas.microsoft.com/office/drawing/2016/5/13/chartex" xmlns:cx8="http://schemas.microsoft.com/office/drawing/2016/5/14/chartex" xmlns:mc="http://schemas.openxmlformats.org/markup-compatibility/2006" xmlns:aink="http://schemas.microsoft.com/office/drawing/2016/ink" xmlns:am3d="http://schemas.microsoft.com/office/drawing/2017/model3d" xmlns:o="urn:schemas-microsoft-com:office:office" xmlns:r="http://schemas.openxmlformats.org/officeDocument/2006/relationships" xmlns:m="http://schemas.openxmlformats.org/officeDocument/2006/math" xmlns:v="urn:schemas-microsoft-com:vml" xmlns:wp14="http://schemas.microsoft.com/office/word/2010/wordprocessingDrawing" xmlns:wp="http://schemas.openxmlformats.org/drawingml/2006/wordprocessingDrawing" xmlns:w10="urn:schemas-microsoft-com:office:word" xmlns:w="http://schemas.openxmlformats.org/wordprocessingml/2006/main" xmlns:w14="http://schemas.microsoft.com/office/word/2010/wordml" xmlns:w15="http://schemas.microsoft.com/office/word/2012/wordml" xmlns:w16cex="http://schemas.microsoft.com/office/word/2018/wordml/cex" xmlns:w16cid="http://schemas.microsoft.com/office/word/2016/wordml/cid" xmlns:w16="http://schemas.microsoft.com/office/word/2018/wordml" xmlns:w16se="http://schemas.microsoft.com/office/word/2015/wordml/symex" xmlns:wpg="http://schemas.microsoft.com/office/word/2010/wordprocessingGroup" xmlns:wpi="http://schemas.microsoft.com/office/word/2010/wordprocessingInk" xmlns:wne="http://schemas.microsoft.com/office/word/2006/wordml" xmlns:wps="http://schemas.microsoft.com/office/word/2010/wordprocessingShape" mc:Ignorable="w14 w15 w16se w16cid w16 w16cex wp14">
   <w:p>
     <w:pPr>
       <w:pStyle w:val="Header"/>
@@ -3946,7 +3969,7 @@
 </file>
 
 <file path=word/header2.xml><?xml version="1.0" encoding="utf-8"?>
-<w:hdr xmlns:wpc="http://schemas.microsoft.com/office/word/2010/wordprocessingCanvas" xmlns:cx="http://schemas.microsoft.com/office/drawing/2014/chartex" xmlns:cx1="http://schemas.microsoft.com/office/drawing/2015/9/8/chartex" xmlns:cx2="http://schemas.microsoft.com/office/drawing/2015/10/21/chartex" xmlns:cx3="http://schemas.microsoft.com/office/drawing/2016/5/9/chartex" xmlns:cx4="http://schemas.microsoft.com/office/drawing/2016/5/10/chartex" xmlns:cx5="http://schemas.microsoft.com/office/drawing/2016/5/11/chartex" xmlns:cx6="http://schemas.microsoft.com/office/drawing/2016/5/12/chartex" xmlns:cx7="http://schemas.microsoft.com/office/drawing/2016/5/13/chartex" xmlns:cx8="http://schemas.microsoft.com/office/drawing/2016/5/14/chartex" xmlns:mc="http://schemas.openxmlformats.org/markup-compatibility/2006" xmlns:aink="http://schemas.microsoft.com/office/drawing/2016/ink" xmlns:am3d="http://schemas.microsoft.com/office/drawing/2017/model3d" xmlns:o="urn:schemas-microsoft-com:office:office" xmlns:r="http://schemas.openxmlformats.org/officeDocument/2006/relationships" xmlns:m="http://schemas.openxmlformats.org/officeDocument/2006/math" xmlns:v="urn:schemas-microsoft-com:vml" xmlns:wp14="http://schemas.microsoft.com/office/word/2010/wordprocessingDrawing" xmlns:wp="http://schemas.openxmlformats.org/drawingml/2006/wordprocessingDrawing" xmlns:w10="urn:schemas-microsoft-com:office:word" xmlns:w="http://schemas.openxmlformats.org/wordprocessingml/2006/main" xmlns:w14="http://schemas.microsoft.com/office/word/2010/wordml" xmlns:w15="http://schemas.microsoft.com/office/word/2012/wordml" xmlns:w16cid="http://schemas.microsoft.com/office/word/2016/wordml/cid" xmlns:w16se="http://schemas.microsoft.com/office/word/2015/wordml/symex" xmlns:wpg="http://schemas.microsoft.com/office/word/2010/wordprocessingGroup" xmlns:wpi="http://schemas.microsoft.com/office/word/2010/wordprocessingInk" xmlns:wne="http://schemas.microsoft.com/office/word/2006/wordml" xmlns:wps="http://schemas.microsoft.com/office/word/2010/wordprocessingShape" mc:Ignorable="w14 w15 w16se w16cid wp14">
+<w:hdr xmlns:wpc="http://schemas.microsoft.com/office/word/2010/wordprocessingCanvas" xmlns:cx="http://schemas.microsoft.com/office/drawing/2014/chartex" xmlns:cx1="http://schemas.microsoft.com/office/drawing/2015/9/8/chartex" xmlns:cx2="http://schemas.microsoft.com/office/drawing/2015/10/21/chartex" xmlns:cx3="http://schemas.microsoft.com/office/drawing/2016/5/9/chartex" xmlns:cx4="http://schemas.microsoft.com/office/drawing/2016/5/10/chartex" xmlns:cx5="http://schemas.microsoft.com/office/drawing/2016/5/11/chartex" xmlns:cx6="http://schemas.microsoft.com/office/drawing/2016/5/12/chartex" xmlns:cx7="http://schemas.microsoft.com/office/drawing/2016/5/13/chartex" xmlns:cx8="http://schemas.microsoft.com/office/drawing/2016/5/14/chartex" xmlns:mc="http://schemas.openxmlformats.org/markup-compatibility/2006" xmlns:aink="http://schemas.microsoft.com/office/drawing/2016/ink" xmlns:am3d="http://schemas.microsoft.com/office/drawing/2017/model3d" xmlns:o="urn:schemas-microsoft-com:office:office" xmlns:r="http://schemas.openxmlformats.org/officeDocument/2006/relationships" xmlns:m="http://schemas.openxmlformats.org/officeDocument/2006/math" xmlns:v="urn:schemas-microsoft-com:vml" xmlns:wp14="http://schemas.microsoft.com/office/word/2010/wordprocessingDrawing" xmlns:wp="http://schemas.openxmlformats.org/drawingml/2006/wordprocessingDrawing" xmlns:w10="urn:schemas-microsoft-com:office:word" xmlns:w="http://schemas.openxmlformats.org/wordprocessingml/2006/main" xmlns:w14="http://schemas.microsoft.com/office/word/2010/wordml" xmlns:w15="http://schemas.microsoft.com/office/word/2012/wordml" xmlns:w16cex="http://schemas.microsoft.com/office/word/2018/wordml/cex" xmlns:w16cid="http://schemas.microsoft.com/office/word/2016/wordml/cid" xmlns:w16="http://schemas.microsoft.com/office/word/2018/wordml" xmlns:w16se="http://schemas.microsoft.com/office/word/2015/wordml/symex" xmlns:wpg="http://schemas.microsoft.com/office/word/2010/wordprocessingGroup" xmlns:wpi="http://schemas.microsoft.com/office/word/2010/wordprocessingInk" xmlns:wne="http://schemas.microsoft.com/office/word/2006/wordml" xmlns:wps="http://schemas.microsoft.com/office/word/2010/wordprocessingShape" mc:Ignorable="w14 w15 w16se w16cid w16 w16cex wp14">
   <w:p>
     <w:pPr>
       <w:pStyle w:val="Header"/>
@@ -3956,7 +3979,7 @@
 </file>
 
 <file path=word/header3.xml><?xml version="1.0" encoding="utf-8"?>
-<w:hdr xmlns:wpc="http://schemas.microsoft.com/office/word/2010/wordprocessingCanvas" xmlns:cx="http://schemas.microsoft.com/office/drawing/2014/chartex" xmlns:cx1="http://schemas.microsoft.com/office/drawing/2015/9/8/chartex" xmlns:cx2="http://schemas.microsoft.com/office/drawing/2015/10/21/chartex" xmlns:cx3="http://schemas.microsoft.com/office/drawing/2016/5/9/chartex" xmlns:cx4="http://schemas.microsoft.com/office/drawing/2016/5/10/chartex" xmlns:cx5="http://schemas.microsoft.com/office/drawing/2016/5/11/chartex" xmlns:cx6="http://schemas.microsoft.com/office/drawing/2016/5/12/chartex" xmlns:cx7="http://schemas.microsoft.com/office/drawing/2016/5/13/chartex" xmlns:cx8="http://schemas.microsoft.com/office/drawing/2016/5/14/chartex" xmlns:mc="http://schemas.openxmlformats.org/markup-compatibility/2006" xmlns:aink="http://schemas.microsoft.com/office/drawing/2016/ink" xmlns:am3d="http://schemas.microsoft.com/office/drawing/2017/model3d" xmlns:o="urn:schemas-microsoft-com:office:office" xmlns:r="http://schemas.openxmlformats.org/officeDocument/2006/relationships" xmlns:m="http://schemas.openxmlformats.org/officeDocument/2006/math" xmlns:v="urn:schemas-microsoft-com:vml" xmlns:wp14="http://schemas.microsoft.com/office/word/2010/wordprocessingDrawing" xmlns:wp="http://schemas.openxmlformats.org/drawingml/2006/wordprocessingDrawing" xmlns:w10="urn:schemas-microsoft-com:office:word" xmlns:w="http://schemas.openxmlformats.org/wordprocessingml/2006/main" xmlns:w14="http://schemas.microsoft.com/office/word/2010/wordml" xmlns:w15="http://schemas.microsoft.com/office/word/2012/wordml" xmlns:w16cid="http://schemas.microsoft.com/office/word/2016/wordml/cid" xmlns:w16se="http://schemas.microsoft.com/office/word/2015/wordml/symex" xmlns:wpg="http://schemas.microsoft.com/office/word/2010/wordprocessingGroup" xmlns:wpi="http://schemas.microsoft.com/office/word/2010/wordprocessingInk" xmlns:wne="http://schemas.microsoft.com/office/word/2006/wordml" xmlns:wps="http://schemas.microsoft.com/office/word/2010/wordprocessingShape" mc:Ignorable="w14 w15 w16se w16cid wp14">
+<w:hdr xmlns:wpc="http://schemas.microsoft.com/office/word/2010/wordprocessingCanvas" xmlns:cx="http://schemas.microsoft.com/office/drawing/2014/chartex" xmlns:cx1="http://schemas.microsoft.com/office/drawing/2015/9/8/chartex" xmlns:cx2="http://schemas.microsoft.com/office/drawing/2015/10/21/chartex" xmlns:cx3="http://schemas.microsoft.com/office/drawing/2016/5/9/chartex" xmlns:cx4="http://schemas.microsoft.com/office/drawing/2016/5/10/chartex" xmlns:cx5="http://schemas.microsoft.com/office/drawing/2016/5/11/chartex" xmlns:cx6="http://schemas.microsoft.com/office/drawing/2016/5/12/chartex" xmlns:cx7="http://schemas.microsoft.com/office/drawing/2016/5/13/chartex" xmlns:cx8="http://schemas.microsoft.com/office/drawing/2016/5/14/chartex" xmlns:mc="http://schemas.openxmlformats.org/markup-compatibility/2006" xmlns:aink="http://schemas.microsoft.com/office/drawing/2016/ink" xmlns:am3d="http://schemas.microsoft.com/office/drawing/2017/model3d" xmlns:o="urn:schemas-microsoft-com:office:office" xmlns:r="http://schemas.openxmlformats.org/officeDocument/2006/relationships" xmlns:m="http://schemas.openxmlformats.org/officeDocument/2006/math" xmlns:v="urn:schemas-microsoft-com:vml" xmlns:wp14="http://schemas.microsoft.com/office/word/2010/wordprocessingDrawing" xmlns:wp="http://schemas.openxmlformats.org/drawingml/2006/wordprocessingDrawing" xmlns:w10="urn:schemas-microsoft-com:office:word" xmlns:w="http://schemas.openxmlformats.org/wordprocessingml/2006/main" xmlns:w14="http://schemas.microsoft.com/office/word/2010/wordml" xmlns:w15="http://schemas.microsoft.com/office/word/2012/wordml" xmlns:w16cex="http://schemas.microsoft.com/office/word/2018/wordml/cex" xmlns:w16cid="http://schemas.microsoft.com/office/word/2016/wordml/cid" xmlns:w16="http://schemas.microsoft.com/office/word/2018/wordml" xmlns:w16se="http://schemas.microsoft.com/office/word/2015/wordml/symex" xmlns:wpg="http://schemas.microsoft.com/office/word/2010/wordprocessingGroup" xmlns:wpi="http://schemas.microsoft.com/office/word/2010/wordprocessingInk" xmlns:wne="http://schemas.microsoft.com/office/word/2006/wordml" xmlns:wps="http://schemas.microsoft.com/office/word/2010/wordprocessingShape" mc:Ignorable="w14 w15 w16se w16cid w16 w16cex wp14">
   <w:p>
     <w:pPr>
       <w:pBdr>
@@ -3976,7 +3999,7 @@
 </file>
 
 <file path=word/header4.xml><?xml version="1.0" encoding="utf-8"?>
-<w:hdr xmlns:wpc="http://schemas.microsoft.com/office/word/2010/wordprocessingCanvas" xmlns:cx="http://schemas.microsoft.com/office/drawing/2014/chartex" xmlns:cx1="http://schemas.microsoft.com/office/drawing/2015/9/8/chartex" xmlns:cx2="http://schemas.microsoft.com/office/drawing/2015/10/21/chartex" xmlns:cx3="http://schemas.microsoft.com/office/drawing/2016/5/9/chartex" xmlns:cx4="http://schemas.microsoft.com/office/drawing/2016/5/10/chartex" xmlns:cx5="http://schemas.microsoft.com/office/drawing/2016/5/11/chartex" xmlns:cx6="http://schemas.microsoft.com/office/drawing/2016/5/12/chartex" xmlns:cx7="http://schemas.microsoft.com/office/drawing/2016/5/13/chartex" xmlns:cx8="http://schemas.microsoft.com/office/drawing/2016/5/14/chartex" xmlns:mc="http://schemas.openxmlformats.org/markup-compatibility/2006" xmlns:aink="http://schemas.microsoft.com/office/drawing/2016/ink" xmlns:am3d="http://schemas.microsoft.com/office/drawing/2017/model3d" xmlns:o="urn:schemas-microsoft-com:office:office" xmlns:r="http://schemas.openxmlformats.org/officeDocument/2006/relationships" xmlns:m="http://schemas.openxmlformats.org/officeDocument/2006/math" xmlns:v="urn:schemas-microsoft-com:vml" xmlns:wp14="http://schemas.microsoft.com/office/word/2010/wordprocessingDrawing" xmlns:wp="http://schemas.openxmlformats.org/drawingml/2006/wordprocessingDrawing" xmlns:w10="urn:schemas-microsoft-com:office:word" xmlns:w="http://schemas.openxmlformats.org/wordprocessingml/2006/main" xmlns:w14="http://schemas.microsoft.com/office/word/2010/wordml" xmlns:w15="http://schemas.microsoft.com/office/word/2012/wordml" xmlns:w16cid="http://schemas.microsoft.com/office/word/2016/wordml/cid" xmlns:w16se="http://schemas.microsoft.com/office/word/2015/wordml/symex" xmlns:wpg="http://schemas.microsoft.com/office/word/2010/wordprocessingGroup" xmlns:wpi="http://schemas.microsoft.com/office/word/2010/wordprocessingInk" xmlns:wne="http://schemas.microsoft.com/office/word/2006/wordml" xmlns:wps="http://schemas.microsoft.com/office/word/2010/wordprocessingShape" mc:Ignorable="w14 w15 w16se w16cid wp14">
+<w:hdr xmlns:wpc="http://schemas.microsoft.com/office/word/2010/wordprocessingCanvas" xmlns:cx="http://schemas.microsoft.com/office/drawing/2014/chartex" xmlns:cx1="http://schemas.microsoft.com/office/drawing/2015/9/8/chartex" xmlns:cx2="http://schemas.microsoft.com/office/drawing/2015/10/21/chartex" xmlns:cx3="http://schemas.microsoft.com/office/drawing/2016/5/9/chartex" xmlns:cx4="http://schemas.microsoft.com/office/drawing/2016/5/10/chartex" xmlns:cx5="http://schemas.microsoft.com/office/drawing/2016/5/11/chartex" xmlns:cx6="http://schemas.microsoft.com/office/drawing/2016/5/12/chartex" xmlns:cx7="http://schemas.microsoft.com/office/drawing/2016/5/13/chartex" xmlns:cx8="http://schemas.microsoft.com/office/drawing/2016/5/14/chartex" xmlns:mc="http://schemas.openxmlformats.org/markup-compatibility/2006" xmlns:aink="http://schemas.microsoft.com/office/drawing/2016/ink" xmlns:am3d="http://schemas.microsoft.com/office/drawing/2017/model3d" xmlns:o="urn:schemas-microsoft-com:office:office" xmlns:r="http://schemas.openxmlformats.org/officeDocument/2006/relationships" xmlns:m="http://schemas.openxmlformats.org/officeDocument/2006/math" xmlns:v="urn:schemas-microsoft-com:vml" xmlns:wp14="http://schemas.microsoft.com/office/word/2010/wordprocessingDrawing" xmlns:wp="http://schemas.openxmlformats.org/drawingml/2006/wordprocessingDrawing" xmlns:w10="urn:schemas-microsoft-com:office:word" xmlns:w="http://schemas.openxmlformats.org/wordprocessingml/2006/main" xmlns:w14="http://schemas.microsoft.com/office/word/2010/wordml" xmlns:w15="http://schemas.microsoft.com/office/word/2012/wordml" xmlns:w16cex="http://schemas.microsoft.com/office/word/2018/wordml/cex" xmlns:w16cid="http://schemas.microsoft.com/office/word/2016/wordml/cid" xmlns:w16="http://schemas.microsoft.com/office/word/2018/wordml" xmlns:w16se="http://schemas.microsoft.com/office/word/2015/wordml/symex" xmlns:wpg="http://schemas.microsoft.com/office/word/2010/wordprocessingGroup" xmlns:wpi="http://schemas.microsoft.com/office/word/2010/wordprocessingInk" xmlns:wne="http://schemas.microsoft.com/office/word/2006/wordml" xmlns:wps="http://schemas.microsoft.com/office/word/2010/wordprocessingShape" mc:Ignorable="w14 w15 w16se w16cid w16 w16cex wp14">
   <w:p>
     <w:pPr>
       <w:pStyle w:val="Header"/>
@@ -3986,7 +4009,7 @@
 </file>
 
 <file path=word/numbering.xml><?xml version="1.0" encoding="utf-8"?>
-<w:numbering xmlns:wpc="http://schemas.microsoft.com/office/word/2010/wordprocessingCanvas" xmlns:cx="http://schemas.microsoft.com/office/drawing/2014/chartex" xmlns:cx1="http://schemas.microsoft.com/office/drawing/2015/9/8/chartex" xmlns:cx2="http://schemas.microsoft.com/office/drawing/2015/10/21/chartex" xmlns:cx3="http://schemas.microsoft.com/office/drawing/2016/5/9/chartex" xmlns:cx4="http://schemas.microsoft.com/office/drawing/2016/5/10/chartex" xmlns:cx5="http://schemas.microsoft.com/office/drawing/2016/5/11/chartex" xmlns:cx6="http://schemas.microsoft.com/office/drawing/2016/5/12/chartex" xmlns:cx7="http://schemas.microsoft.com/office/drawing/2016/5/13/chartex" xmlns:cx8="http://schemas.microsoft.com/office/drawing/2016/5/14/chartex" xmlns:mc="http://schemas.openxmlformats.org/markup-compatibility/2006" xmlns:aink="http://schemas.microsoft.com/office/drawing/2016/ink" xmlns:am3d="http://schemas.microsoft.com/office/drawing/2017/model3d" xmlns:o="urn:schemas-microsoft-com:office:office" xmlns:r="http://schemas.openxmlformats.org/officeDocument/2006/relationships" xmlns:m="http://schemas.openxmlformats.org/officeDocument/2006/math" xmlns:v="urn:schemas-microsoft-com:vml" xmlns:wp14="http://schemas.microsoft.com/office/word/2010/wordprocessingDrawing" xmlns:wp="http://schemas.openxmlformats.org/drawingml/2006/wordprocessingDrawing" xmlns:w10="urn:schemas-microsoft-com:office:word" xmlns:w="http://schemas.openxmlformats.org/wordprocessingml/2006/main" xmlns:w14="http://schemas.microsoft.com/office/word/2010/wordml" xmlns:w15="http://schemas.microsoft.com/office/word/2012/wordml" xmlns:w16cid="http://schemas.microsoft.com/office/word/2016/wordml/cid" xmlns:w16se="http://schemas.microsoft.com/office/word/2015/wordml/symex" xmlns:wpg="http://schemas.microsoft.com/office/word/2010/wordprocessingGroup" xmlns:wpi="http://schemas.microsoft.com/office/word/2010/wordprocessingInk" xmlns:wne="http://schemas.microsoft.com/office/word/2006/wordml" xmlns:wps="http://schemas.microsoft.com/office/word/2010/wordprocessingShape" mc:Ignorable="w14 w15 w16se w16cid wp14">
+<w:numbering xmlns:wpc="http://schemas.microsoft.com/office/word/2010/wordprocessingCanvas" xmlns:cx="http://schemas.microsoft.com/office/drawing/2014/chartex" xmlns:cx1="http://schemas.microsoft.com/office/drawing/2015/9/8/chartex" xmlns:cx2="http://schemas.microsoft.com/office/drawing/2015/10/21/chartex" xmlns:cx3="http://schemas.microsoft.com/office/drawing/2016/5/9/chartex" xmlns:cx4="http://schemas.microsoft.com/office/drawing/2016/5/10/chartex" xmlns:cx5="http://schemas.microsoft.com/office/drawing/2016/5/11/chartex" xmlns:cx6="http://schemas.microsoft.com/office/drawing/2016/5/12/chartex" xmlns:cx7="http://schemas.microsoft.com/office/drawing/2016/5/13/chartex" xmlns:cx8="http://schemas.microsoft.com/office/drawing/2016/5/14/chartex" xmlns:mc="http://schemas.openxmlformats.org/markup-compatibility/2006" xmlns:aink="http://schemas.microsoft.com/office/drawing/2016/ink" xmlns:am3d="http://schemas.microsoft.com/office/drawing/2017/model3d" xmlns:o="urn:schemas-microsoft-com:office:office" xmlns:r="http://schemas.openxmlformats.org/officeDocument/2006/relationships" xmlns:m="http://schemas.openxmlformats.org/officeDocument/2006/math" xmlns:v="urn:schemas-microsoft-com:vml" xmlns:wp14="http://schemas.microsoft.com/office/word/2010/wordprocessingDrawing" xmlns:wp="http://schemas.openxmlformats.org/drawingml/2006/wordprocessingDrawing" xmlns:w10="urn:schemas-microsoft-com:office:word" xmlns:w="http://schemas.openxmlformats.org/wordprocessingml/2006/main" xmlns:w14="http://schemas.microsoft.com/office/word/2010/wordml" xmlns:w15="http://schemas.microsoft.com/office/word/2012/wordml" xmlns:w16cex="http://schemas.microsoft.com/office/word/2018/wordml/cex" xmlns:w16cid="http://schemas.microsoft.com/office/word/2016/wordml/cid" xmlns:w16="http://schemas.microsoft.com/office/word/2018/wordml" xmlns:w16se="http://schemas.microsoft.com/office/word/2015/wordml/symex" xmlns:wpg="http://schemas.microsoft.com/office/word/2010/wordprocessingGroup" xmlns:wpi="http://schemas.microsoft.com/office/word/2010/wordprocessingInk" xmlns:wne="http://schemas.microsoft.com/office/word/2006/wordml" xmlns:wps="http://schemas.microsoft.com/office/word/2010/wordprocessingShape" mc:Ignorable="w14 w15 w16se w16cid w16 w16cex wp14">
   <w:abstractNum w:abstractNumId="0" w15:restartNumberingAfterBreak="0">
     <w:nsid w:val="01D14BDA"/>
     <w:multiLevelType w:val="hybridMultilevel"/>
@@ -5051,7 +5074,7 @@
 </file>
 
 <file path=word/styles.xml><?xml version="1.0" encoding="utf-8"?>
-<w:styles xmlns:mc="http://schemas.openxmlformats.org/markup-compatibility/2006" xmlns:r="http://schemas.openxmlformats.org/officeDocument/2006/relationships" xmlns:w="http://schemas.openxmlformats.org/wordprocessingml/2006/main" xmlns:w14="http://schemas.microsoft.com/office/word/2010/wordml" xmlns:w15="http://schemas.microsoft.com/office/word/2012/wordml" xmlns:w16cid="http://schemas.microsoft.com/office/word/2016/wordml/cid" xmlns:w16se="http://schemas.microsoft.com/office/word/2015/wordml/symex" mc:Ignorable="w14 w15 w16se w16cid">
+<w:styles xmlns:mc="http://schemas.openxmlformats.org/markup-compatibility/2006" xmlns:r="http://schemas.openxmlformats.org/officeDocument/2006/relationships" xmlns:w="http://schemas.openxmlformats.org/wordprocessingml/2006/main" xmlns:w14="http://schemas.microsoft.com/office/word/2010/wordml" xmlns:w15="http://schemas.microsoft.com/office/word/2012/wordml" xmlns:w16cex="http://schemas.microsoft.com/office/word/2018/wordml/cex" xmlns:w16cid="http://schemas.microsoft.com/office/word/2016/wordml/cid" xmlns:w16="http://schemas.microsoft.com/office/word/2018/wordml" xmlns:w16se="http://schemas.microsoft.com/office/word/2015/wordml/symex" mc:Ignorable="w14 w15 w16se w16cid w16 w16cex">
   <w:docDefaults>
     <w:rPrDefault>
       <w:rPr>
@@ -6710,7 +6733,7 @@
 </file>
 
 <file path=customXml/itemProps1.xml><?xml version="1.0" encoding="utf-8"?>
-<ds:datastoreItem xmlns:ds="http://schemas.openxmlformats.org/officeDocument/2006/customXml" ds:itemID="{F67FCC0D-CC33-4AA6-8617-662D8CC44027}">
+<ds:datastoreItem xmlns:ds="http://schemas.openxmlformats.org/officeDocument/2006/customXml" ds:itemID="{CEB6A045-7262-4AF9-8319-FC6916A2252C}">
   <ds:schemaRefs>
     <ds:schemaRef ds:uri="http://schemas.openxmlformats.org/officeDocument/2006/bibliography"/>
   </ds:schemaRefs>

</xml_diff>